<commit_message>
CT Redesign Participant notes - ERW
</commit_message>
<xml_diff>
--- a/products/education-careers/school-comparison-tool/redesign/research/session-notes-interviews-oct20/CT Redesign_P10.docx
+++ b/products/education-careers/school-comparison-tool/redesign/research/session-notes-interviews-oct20/CT Redesign_P10.docx
@@ -5,6 +5,55 @@
     <w:p>
       <w:pPr>
         <w:shd w:val="clear" w:color="auto" w:fill="FFFFFF"/>
+        <w:spacing w:after="240"/>
+        <w:rPr>
+          <w:rFonts w:ascii="Segoe UI" w:eastAsia="Times New Roman" w:hAnsi="Segoe UI" w:cs="Segoe UI"/>
+          <w:color w:val="24292E"/>
+        </w:rPr>
+      </w:pPr>
+      <w:r>
+        <w:rPr>
+          <w:rFonts w:ascii="Segoe UI" w:eastAsia="Times New Roman" w:hAnsi="Segoe UI" w:cs="Segoe UI"/>
+          <w:color w:val="24292E"/>
+        </w:rPr>
+        <w:t>Participant:</w:t>
+      </w:r>
+      <w:r>
+        <w:rPr>
+          <w:rFonts w:ascii="Segoe UI" w:eastAsia="Times New Roman" w:hAnsi="Segoe UI" w:cs="Segoe UI"/>
+          <w:i/>
+          <w:iCs/>
+          <w:color w:val="24292E"/>
+        </w:rPr>
+        <w:t xml:space="preserve"> Paula (participant 12)</w:t>
+      </w:r>
+      <w:r>
+        <w:rPr>
+          <w:rFonts w:ascii="Segoe UI" w:eastAsia="Times New Roman" w:hAnsi="Segoe UI" w:cs="Segoe UI"/>
+          <w:color w:val="24292E"/>
+        </w:rPr>
+        <w:t xml:space="preserve"> </w:t>
+      </w:r>
+      <w:r>
+        <w:rPr>
+          <w:rFonts w:ascii="Segoe UI" w:eastAsia="Times New Roman" w:hAnsi="Segoe UI" w:cs="Segoe UI"/>
+          <w:color w:val="24292E"/>
+        </w:rPr>
+        <w:br/>
+        <w:t xml:space="preserve">Date: 10/21/2020 </w:t>
+      </w:r>
+      <w:r>
+        <w:rPr>
+          <w:rFonts w:ascii="Segoe UI" w:eastAsia="Times New Roman" w:hAnsi="Segoe UI" w:cs="Segoe UI"/>
+          <w:color w:val="24292E"/>
+        </w:rPr>
+        <w:br/>
+        <w:t>Time: 12:02 pm</w:t>
+      </w:r>
+    </w:p>
+    <w:p>
+      <w:pPr>
+        <w:shd w:val="clear" w:color="auto" w:fill="FFFFFF"/>
         <w:spacing w:before="100" w:beforeAutospacing="1" w:after="240"/>
         <w:outlineLvl w:val="0"/>
         <w:rPr>
@@ -28,34 +77,6 @@
           <w:szCs w:val="48"/>
         </w:rPr>
         <w:t>Discussion Guide for Comparison Tool Redesign (Veterans and Beneficiaries)</w:t>
-      </w:r>
-    </w:p>
-    <w:p>
-      <w:pPr>
-        <w:shd w:val="clear" w:color="auto" w:fill="FFFFFF"/>
-        <w:spacing w:before="100" w:beforeAutospacing="1" w:after="240"/>
-        <w:outlineLvl w:val="0"/>
-        <w:rPr>
-          <w:rFonts w:ascii="Segoe UI" w:eastAsia="Times New Roman" w:hAnsi="Segoe UI" w:cs="Segoe UI"/>
-          <w:b/>
-          <w:bCs/>
-          <w:color w:val="24292E"/>
-          <w:kern w:val="36"/>
-          <w:sz w:val="48"/>
-          <w:szCs w:val="48"/>
-        </w:rPr>
-      </w:pPr>
-      <w:r>
-        <w:rPr>
-          <w:rFonts w:ascii="Segoe UI" w:eastAsia="Times New Roman" w:hAnsi="Segoe UI" w:cs="Segoe UI"/>
-          <w:b/>
-          <w:bCs/>
-          <w:color w:val="24292E"/>
-          <w:kern w:val="36"/>
-          <w:sz w:val="48"/>
-          <w:szCs w:val="48"/>
-        </w:rPr>
-        <w:t>P10 – Paula Brown</w:t>
       </w:r>
     </w:p>
     <w:p>
@@ -352,6 +373,7 @@
           <w:sz w:val="36"/>
           <w:szCs w:val="36"/>
         </w:rPr>
+        <w:lastRenderedPageBreak/>
         <w:t>Warm-up Questions - 5 minutes</w:t>
       </w:r>
     </w:p>
@@ -369,7 +391,6 @@
           <w:rFonts w:ascii="Segoe UI" w:eastAsia="Times New Roman" w:hAnsi="Segoe UI" w:cs="Segoe UI"/>
           <w:color w:val="24292E"/>
         </w:rPr>
-        <w:lastRenderedPageBreak/>
         <w:t>Let’s start with a few warm-up questions.</w:t>
       </w:r>
     </w:p>
@@ -409,6 +430,31 @@
         </w:rPr>
         <w:t xml:space="preserve"> or have you ever used VA education benefits?</w:t>
       </w:r>
+      <w:r>
+        <w:rPr>
+          <w:rFonts w:ascii="Segoe UI" w:eastAsia="Times New Roman" w:hAnsi="Segoe UI" w:cs="Segoe UI"/>
+          <w:color w:val="24292E"/>
+        </w:rPr>
+        <w:br/>
+      </w:r>
+      <w:r>
+        <w:rPr>
+          <w:rFonts w:ascii="Segoe UI" w:eastAsia="Times New Roman" w:hAnsi="Segoe UI" w:cs="Segoe UI"/>
+          <w:i/>
+          <w:iCs/>
+          <w:color w:val="24292E"/>
+        </w:rPr>
+        <w:t xml:space="preserve">not currently but I have in the past and I am planning to use them in the future. Looking at next </w:t>
+      </w:r>
+      <w:r>
+        <w:rPr>
+          <w:rFonts w:ascii="Segoe UI" w:eastAsia="Times New Roman" w:hAnsi="Segoe UI" w:cs="Segoe UI"/>
+          <w:i/>
+          <w:iCs/>
+          <w:color w:val="24292E"/>
+        </w:rPr>
+        <w:t>semester</w:t>
+      </w:r>
     </w:p>
     <w:p>
       <w:pPr>
@@ -417,18 +463,85 @@
           <w:numId w:val="3"/>
         </w:numPr>
         <w:shd w:val="clear" w:color="auto" w:fill="FFFFFF"/>
-        <w:spacing w:before="240" w:after="240"/>
-        <w:rPr>
-          <w:rFonts w:ascii="Segoe UI" w:eastAsia="Times New Roman" w:hAnsi="Segoe UI" w:cs="Segoe UI"/>
-          <w:color w:val="24292E"/>
-        </w:rPr>
-      </w:pPr>
-      <w:r>
-        <w:rPr>
-          <w:rFonts w:ascii="Segoe UI" w:eastAsia="Times New Roman" w:hAnsi="Segoe UI" w:cs="Segoe UI"/>
-          <w:color w:val="24292E"/>
-        </w:rPr>
-        <w:t xml:space="preserve">I am not currently – but I have used them in the past. Planning to use them in the future.  I would like to start using them next semester.  </w:t>
+        <w:spacing w:before="100" w:beforeAutospacing="1" w:after="100" w:afterAutospacing="1"/>
+        <w:rPr>
+          <w:rFonts w:ascii="Segoe UI" w:eastAsia="Times New Roman" w:hAnsi="Segoe UI" w:cs="Segoe UI"/>
+          <w:color w:val="24292E"/>
+        </w:rPr>
+      </w:pPr>
+      <w:r>
+        <w:rPr>
+          <w:rFonts w:ascii="Segoe UI" w:eastAsia="Times New Roman" w:hAnsi="Segoe UI" w:cs="Segoe UI"/>
+          <w:color w:val="24292E"/>
+        </w:rPr>
+        <w:t>If yes, which benefit are you using?</w:t>
+      </w:r>
+      <w:r>
+        <w:rPr>
+          <w:rFonts w:ascii="Segoe UI" w:eastAsia="Times New Roman" w:hAnsi="Segoe UI" w:cs="Segoe UI"/>
+          <w:color w:val="24292E"/>
+        </w:rPr>
+        <w:br/>
+      </w:r>
+      <w:r>
+        <w:rPr>
+          <w:rFonts w:ascii="Segoe UI" w:eastAsia="Times New Roman" w:hAnsi="Segoe UI" w:cs="Segoe UI"/>
+          <w:i/>
+          <w:iCs/>
+          <w:color w:val="24292E"/>
+        </w:rPr>
+        <w:t xml:space="preserve">In the post </w:t>
+      </w:r>
+    </w:p>
+    <w:p>
+      <w:pPr>
+        <w:numPr>
+          <w:ilvl w:val="2"/>
+          <w:numId w:val="3"/>
+        </w:numPr>
+        <w:shd w:val="clear" w:color="auto" w:fill="FFFFFF"/>
+        <w:spacing w:before="100" w:beforeAutospacing="1" w:after="100" w:afterAutospacing="1"/>
+        <w:rPr>
+          <w:rFonts w:ascii="Segoe UI" w:eastAsia="Times New Roman" w:hAnsi="Segoe UI" w:cs="Segoe UI"/>
+          <w:color w:val="24292E"/>
+        </w:rPr>
+      </w:pPr>
+      <w:proofErr w:type="gramStart"/>
+      <w:r>
+        <w:rPr>
+          <w:rFonts w:ascii="Segoe UI" w:eastAsia="Times New Roman" w:hAnsi="Segoe UI" w:cs="Segoe UI"/>
+          <w:color w:val="24292E"/>
+        </w:rPr>
+        <w:t>Was</w:t>
+      </w:r>
+      <w:proofErr w:type="gramEnd"/>
+      <w:r>
+        <w:rPr>
+          <w:rFonts w:ascii="Segoe UI" w:eastAsia="Times New Roman" w:hAnsi="Segoe UI" w:cs="Segoe UI"/>
+          <w:color w:val="24292E"/>
+        </w:rPr>
+        <w:t xml:space="preserve"> that benefit yours or was it transferred to you?</w:t>
+      </w:r>
+    </w:p>
+    <w:p>
+      <w:pPr>
+        <w:numPr>
+          <w:ilvl w:val="2"/>
+          <w:numId w:val="3"/>
+        </w:numPr>
+        <w:shd w:val="clear" w:color="auto" w:fill="FFFFFF"/>
+        <w:spacing w:before="60" w:after="100" w:afterAutospacing="1"/>
+        <w:rPr>
+          <w:rFonts w:ascii="Segoe UI" w:eastAsia="Times New Roman" w:hAnsi="Segoe UI" w:cs="Segoe UI"/>
+          <w:color w:val="24292E"/>
+        </w:rPr>
+      </w:pPr>
+      <w:r>
+        <w:rPr>
+          <w:rFonts w:ascii="Segoe UI" w:eastAsia="Times New Roman" w:hAnsi="Segoe UI" w:cs="Segoe UI"/>
+          <w:color w:val="24292E"/>
+        </w:rPr>
+        <w:t>When did you start school?</w:t>
       </w:r>
     </w:p>
     <w:p>
@@ -438,25 +551,18 @@
           <w:numId w:val="3"/>
         </w:numPr>
         <w:shd w:val="clear" w:color="auto" w:fill="FFFFFF"/>
-        <w:spacing w:before="100" w:beforeAutospacing="1" w:after="100" w:afterAutospacing="1"/>
-        <w:rPr>
-          <w:rFonts w:ascii="Segoe UI" w:eastAsia="Times New Roman" w:hAnsi="Segoe UI" w:cs="Segoe UI"/>
-          <w:color w:val="24292E"/>
-        </w:rPr>
-      </w:pPr>
-      <w:r>
-        <w:rPr>
-          <w:rFonts w:ascii="Segoe UI" w:eastAsia="Times New Roman" w:hAnsi="Segoe UI" w:cs="Segoe UI"/>
-          <w:color w:val="24292E"/>
-        </w:rPr>
-        <w:t>If yes, which benefit are you using?</w:t>
-      </w:r>
-      <w:r>
-        <w:rPr>
-          <w:rFonts w:ascii="Segoe UI" w:eastAsia="Times New Roman" w:hAnsi="Segoe UI" w:cs="Segoe UI"/>
-          <w:color w:val="24292E"/>
-        </w:rPr>
-        <w:t xml:space="preserve">  Post 9/11 GI Bill. I can’t remember which chapter that is.  </w:t>
+        <w:spacing w:before="60" w:after="100" w:afterAutospacing="1"/>
+        <w:rPr>
+          <w:rFonts w:ascii="Segoe UI" w:eastAsia="Times New Roman" w:hAnsi="Segoe UI" w:cs="Segoe UI"/>
+          <w:color w:val="24292E"/>
+        </w:rPr>
+      </w:pPr>
+      <w:r>
+        <w:rPr>
+          <w:rFonts w:ascii="Segoe UI" w:eastAsia="Times New Roman" w:hAnsi="Segoe UI" w:cs="Segoe UI"/>
+          <w:color w:val="24292E"/>
+        </w:rPr>
+        <w:t>If no, do you plan on using your benefits in the near future?</w:t>
       </w:r>
     </w:p>
     <w:p>
@@ -472,28 +578,50 @@
           <w:color w:val="24292E"/>
         </w:rPr>
       </w:pPr>
+      <w:r>
+        <w:rPr>
+          <w:rFonts w:ascii="Segoe UI" w:eastAsia="Times New Roman" w:hAnsi="Segoe UI" w:cs="Segoe UI"/>
+          <w:color w:val="24292E"/>
+        </w:rPr>
+        <w:t>Which benefit?</w:t>
+      </w:r>
+      <w:r>
+        <w:rPr>
+          <w:rFonts w:ascii="Segoe UI" w:eastAsia="Times New Roman" w:hAnsi="Segoe UI" w:cs="Segoe UI"/>
+          <w:color w:val="24292E"/>
+        </w:rPr>
+        <w:br/>
+      </w:r>
+      <w:r>
+        <w:rPr>
+          <w:rFonts w:ascii="Segoe UI" w:eastAsia="Times New Roman" w:hAnsi="Segoe UI" w:cs="Segoe UI"/>
+          <w:i/>
+          <w:iCs/>
+          <w:color w:val="24292E"/>
+        </w:rPr>
+        <w:t xml:space="preserve">9/11 GI bill, I </w:t>
+      </w:r>
+      <w:proofErr w:type="spellStart"/>
       <w:proofErr w:type="gramStart"/>
       <w:r>
         <w:rPr>
           <w:rFonts w:ascii="Segoe UI" w:eastAsia="Times New Roman" w:hAnsi="Segoe UI" w:cs="Segoe UI"/>
-          <w:color w:val="24292E"/>
-        </w:rPr>
-        <w:t>Was</w:t>
-      </w:r>
+          <w:i/>
+          <w:iCs/>
+          <w:color w:val="24292E"/>
+        </w:rPr>
+        <w:t>cant</w:t>
+      </w:r>
+      <w:proofErr w:type="spellEnd"/>
       <w:proofErr w:type="gramEnd"/>
       <w:r>
         <w:rPr>
           <w:rFonts w:ascii="Segoe UI" w:eastAsia="Times New Roman" w:hAnsi="Segoe UI" w:cs="Segoe UI"/>
-          <w:color w:val="24292E"/>
-        </w:rPr>
-        <w:t xml:space="preserve"> that benefit yours or was it transferred to you?</w:t>
-      </w:r>
-      <w:r>
-        <w:rPr>
-          <w:rFonts w:ascii="Segoe UI" w:eastAsia="Times New Roman" w:hAnsi="Segoe UI" w:cs="Segoe UI"/>
-          <w:color w:val="24292E"/>
-        </w:rPr>
-        <w:t xml:space="preserve">  My benefit.</w:t>
+          <w:i/>
+          <w:iCs/>
+          <w:color w:val="24292E"/>
+        </w:rPr>
+        <w:t xml:space="preserve"> remember what chapter that is, I get so confused there are so many chapters right now…</w:t>
       </w:r>
     </w:p>
     <w:p>
@@ -514,7 +642,100 @@
           <w:rFonts w:ascii="Segoe UI" w:eastAsia="Times New Roman" w:hAnsi="Segoe UI" w:cs="Segoe UI"/>
           <w:color w:val="24292E"/>
         </w:rPr>
-        <w:t>When did you start school?</w:t>
+        <w:t>Is that benefit yours or was the benefit transferred to you?</w:t>
+      </w:r>
+      <w:r>
+        <w:rPr>
+          <w:rFonts w:ascii="Segoe UI" w:eastAsia="Times New Roman" w:hAnsi="Segoe UI" w:cs="Segoe UI"/>
+          <w:color w:val="24292E"/>
+        </w:rPr>
+        <w:br/>
+      </w:r>
+      <w:r>
+        <w:rPr>
+          <w:rFonts w:ascii="Segoe UI" w:eastAsia="Times New Roman" w:hAnsi="Segoe UI" w:cs="Segoe UI"/>
+          <w:i/>
+          <w:iCs/>
+          <w:color w:val="24292E"/>
+        </w:rPr>
+        <w:t>That is my benefit</w:t>
+      </w:r>
+    </w:p>
+    <w:p>
+      <w:pPr>
+        <w:numPr>
+          <w:ilvl w:val="2"/>
+          <w:numId w:val="3"/>
+        </w:numPr>
+        <w:shd w:val="clear" w:color="auto" w:fill="FFFFFF"/>
+        <w:spacing w:before="60" w:after="100" w:afterAutospacing="1"/>
+        <w:rPr>
+          <w:rFonts w:ascii="Segoe UI" w:eastAsia="Times New Roman" w:hAnsi="Segoe UI" w:cs="Segoe UI"/>
+          <w:color w:val="24292E"/>
+        </w:rPr>
+      </w:pPr>
+      <w:r>
+        <w:rPr>
+          <w:rFonts w:ascii="Segoe UI" w:eastAsia="Times New Roman" w:hAnsi="Segoe UI" w:cs="Segoe UI"/>
+          <w:color w:val="24292E"/>
+        </w:rPr>
+        <w:t>Where are you in the school selection process?</w:t>
+      </w:r>
+      <w:r>
+        <w:rPr>
+          <w:rFonts w:ascii="Segoe UI" w:eastAsia="Times New Roman" w:hAnsi="Segoe UI" w:cs="Segoe UI"/>
+          <w:color w:val="24292E"/>
+        </w:rPr>
+        <w:br/>
+      </w:r>
+      <w:proofErr w:type="spellStart"/>
+      <w:r>
+        <w:rPr>
+          <w:rFonts w:ascii="Segoe UI" w:eastAsia="Times New Roman" w:hAnsi="Segoe UI" w:cs="Segoe UI"/>
+          <w:i/>
+          <w:iCs/>
+          <w:color w:val="24292E"/>
+        </w:rPr>
+        <w:t>Id</w:t>
+      </w:r>
+      <w:proofErr w:type="spellEnd"/>
+      <w:r>
+        <w:rPr>
+          <w:rFonts w:ascii="Segoe UI" w:eastAsia="Times New Roman" w:hAnsi="Segoe UI" w:cs="Segoe UI"/>
+          <w:i/>
+          <w:iCs/>
+          <w:color w:val="24292E"/>
+        </w:rPr>
+        <w:t xml:space="preserve"> like to go back to school…I’m looking at going back into the workforce but I want to try to get a job where I work from home and to do that I would like to get a different degree from what I currently have. </w:t>
+      </w:r>
+    </w:p>
+    <w:p>
+      <w:pPr>
+        <w:numPr>
+          <w:ilvl w:val="0"/>
+          <w:numId w:val="3"/>
+        </w:numPr>
+        <w:shd w:val="clear" w:color="auto" w:fill="FFFFFF"/>
+        <w:spacing w:before="240" w:after="240"/>
+        <w:rPr>
+          <w:rFonts w:ascii="Segoe UI" w:eastAsia="Times New Roman" w:hAnsi="Segoe UI" w:cs="Segoe UI"/>
+          <w:color w:val="24292E"/>
+        </w:rPr>
+      </w:pPr>
+      <w:r>
+        <w:rPr>
+          <w:rFonts w:ascii="Segoe UI" w:eastAsia="Times New Roman" w:hAnsi="Segoe UI" w:cs="Segoe UI"/>
+          <w:color w:val="24292E"/>
+        </w:rPr>
+        <w:t>Have you ever used the GI Bill Comparison Tool before?</w:t>
+      </w:r>
+      <w:r>
+        <w:rPr>
+          <w:rFonts w:ascii="Segoe UI" w:eastAsia="Times New Roman" w:hAnsi="Segoe UI" w:cs="Segoe UI"/>
+          <w:color w:val="24292E"/>
+        </w:rPr>
+        <w:br/>
+        <w:t>no. never heard of it.</w:t>
       </w:r>
     </w:p>
     <w:p>
@@ -524,27 +745,6 @@
           <w:numId w:val="3"/>
         </w:numPr>
         <w:shd w:val="clear" w:color="auto" w:fill="FFFFFF"/>
-        <w:spacing w:before="60" w:after="100" w:afterAutospacing="1"/>
-        <w:rPr>
-          <w:rFonts w:ascii="Segoe UI" w:eastAsia="Times New Roman" w:hAnsi="Segoe UI" w:cs="Segoe UI"/>
-          <w:color w:val="24292E"/>
-        </w:rPr>
-      </w:pPr>
-      <w:r>
-        <w:rPr>
-          <w:rFonts w:ascii="Segoe UI" w:eastAsia="Times New Roman" w:hAnsi="Segoe UI" w:cs="Segoe UI"/>
-          <w:color w:val="24292E"/>
-        </w:rPr>
-        <w:t>If no, do you plan on using your benefits in the near future?</w:t>
-      </w:r>
-    </w:p>
-    <w:p>
-      <w:pPr>
-        <w:numPr>
-          <w:ilvl w:val="2"/>
-          <w:numId w:val="3"/>
-        </w:numPr>
-        <w:shd w:val="clear" w:color="auto" w:fill="FFFFFF"/>
         <w:spacing w:before="100" w:beforeAutospacing="1" w:after="100" w:afterAutospacing="1"/>
         <w:rPr>
           <w:rFonts w:ascii="Segoe UI" w:eastAsia="Times New Roman" w:hAnsi="Segoe UI" w:cs="Segoe UI"/>
@@ -556,84 +756,7 @@
           <w:rFonts w:ascii="Segoe UI" w:eastAsia="Times New Roman" w:hAnsi="Segoe UI" w:cs="Segoe UI"/>
           <w:color w:val="24292E"/>
         </w:rPr>
-        <w:t>Which benefit?</w:t>
-      </w:r>
-    </w:p>
-    <w:p>
-      <w:pPr>
-        <w:numPr>
-          <w:ilvl w:val="2"/>
-          <w:numId w:val="3"/>
-        </w:numPr>
-        <w:shd w:val="clear" w:color="auto" w:fill="FFFFFF"/>
-        <w:spacing w:before="60" w:after="100" w:afterAutospacing="1"/>
-        <w:rPr>
-          <w:rFonts w:ascii="Segoe UI" w:eastAsia="Times New Roman" w:hAnsi="Segoe UI" w:cs="Segoe UI"/>
-          <w:color w:val="24292E"/>
-        </w:rPr>
-      </w:pPr>
-      <w:r>
-        <w:rPr>
-          <w:rFonts w:ascii="Segoe UI" w:eastAsia="Times New Roman" w:hAnsi="Segoe UI" w:cs="Segoe UI"/>
-          <w:color w:val="24292E"/>
-        </w:rPr>
-        <w:t>Is that benefit yours or was the benefit transferred to you?</w:t>
-      </w:r>
-    </w:p>
-    <w:p>
-      <w:pPr>
-        <w:numPr>
-          <w:ilvl w:val="2"/>
-          <w:numId w:val="3"/>
-        </w:numPr>
-        <w:shd w:val="clear" w:color="auto" w:fill="FFFFFF"/>
-        <w:spacing w:before="60" w:after="100" w:afterAutospacing="1"/>
-        <w:rPr>
-          <w:rFonts w:ascii="Segoe UI" w:eastAsia="Times New Roman" w:hAnsi="Segoe UI" w:cs="Segoe UI"/>
-          <w:color w:val="24292E"/>
-        </w:rPr>
-      </w:pPr>
-      <w:r>
-        <w:rPr>
-          <w:rFonts w:ascii="Segoe UI" w:eastAsia="Times New Roman" w:hAnsi="Segoe UI" w:cs="Segoe UI"/>
-          <w:color w:val="24292E"/>
-        </w:rPr>
-        <w:t>Where are you in the school selection process?</w:t>
-      </w:r>
-      <w:r>
-        <w:rPr>
-          <w:rFonts w:ascii="Segoe UI" w:eastAsia="Times New Roman" w:hAnsi="Segoe UI" w:cs="Segoe UI"/>
-          <w:color w:val="24292E"/>
-        </w:rPr>
-        <w:t xml:space="preserve">  I had attended a school before and I’m trying to decide if I want to go back to that school or choose another one.  </w:t>
-      </w:r>
-    </w:p>
-    <w:p>
-      <w:pPr>
-        <w:numPr>
-          <w:ilvl w:val="0"/>
-          <w:numId w:val="3"/>
-        </w:numPr>
-        <w:shd w:val="clear" w:color="auto" w:fill="FFFFFF"/>
-        <w:spacing w:before="240" w:after="240"/>
-        <w:rPr>
-          <w:rFonts w:ascii="Segoe UI" w:eastAsia="Times New Roman" w:hAnsi="Segoe UI" w:cs="Segoe UI"/>
-          <w:color w:val="24292E"/>
-        </w:rPr>
-      </w:pPr>
-      <w:r>
-        <w:rPr>
-          <w:rFonts w:ascii="Segoe UI" w:eastAsia="Times New Roman" w:hAnsi="Segoe UI" w:cs="Segoe UI"/>
-          <w:color w:val="24292E"/>
-        </w:rPr>
-        <w:t>Have you ever used the GI Bill Comparison Tool before?</w:t>
-      </w:r>
-      <w:r>
-        <w:rPr>
-          <w:rFonts w:ascii="Segoe UI" w:eastAsia="Times New Roman" w:hAnsi="Segoe UI" w:cs="Segoe UI"/>
-          <w:color w:val="24292E"/>
-        </w:rPr>
-        <w:t xml:space="preserve">  No, I didn’t even know that existed.</w:t>
+        <w:t>If yes, what did you use it for?</w:t>
       </w:r>
     </w:p>
     <w:p>
@@ -643,18 +766,18 @@
           <w:numId w:val="3"/>
         </w:numPr>
         <w:shd w:val="clear" w:color="auto" w:fill="FFFFFF"/>
-        <w:spacing w:before="100" w:beforeAutospacing="1" w:after="100" w:afterAutospacing="1"/>
-        <w:rPr>
-          <w:rFonts w:ascii="Segoe UI" w:eastAsia="Times New Roman" w:hAnsi="Segoe UI" w:cs="Segoe UI"/>
-          <w:color w:val="24292E"/>
-        </w:rPr>
-      </w:pPr>
-      <w:r>
-        <w:rPr>
-          <w:rFonts w:ascii="Segoe UI" w:eastAsia="Times New Roman" w:hAnsi="Segoe UI" w:cs="Segoe UI"/>
-          <w:color w:val="24292E"/>
-        </w:rPr>
-        <w:t>If yes, what did you use it for?</w:t>
+        <w:spacing w:before="60" w:after="100" w:afterAutospacing="1"/>
+        <w:rPr>
+          <w:rFonts w:ascii="Segoe UI" w:eastAsia="Times New Roman" w:hAnsi="Segoe UI" w:cs="Segoe UI"/>
+          <w:color w:val="24292E"/>
+        </w:rPr>
+      </w:pPr>
+      <w:r>
+        <w:rPr>
+          <w:rFonts w:ascii="Segoe UI" w:eastAsia="Times New Roman" w:hAnsi="Segoe UI" w:cs="Segoe UI"/>
+          <w:color w:val="24292E"/>
+        </w:rPr>
+        <w:t>How did you hear about it?</w:t>
       </w:r>
     </w:p>
     <w:p>
@@ -675,27 +798,6 @@
           <w:rFonts w:ascii="Segoe UI" w:eastAsia="Times New Roman" w:hAnsi="Segoe UI" w:cs="Segoe UI"/>
           <w:color w:val="24292E"/>
         </w:rPr>
-        <w:t>How did you hear about it?</w:t>
-      </w:r>
-    </w:p>
-    <w:p>
-      <w:pPr>
-        <w:numPr>
-          <w:ilvl w:val="1"/>
-          <w:numId w:val="3"/>
-        </w:numPr>
-        <w:shd w:val="clear" w:color="auto" w:fill="FFFFFF"/>
-        <w:spacing w:before="60" w:after="100" w:afterAutospacing="1"/>
-        <w:rPr>
-          <w:rFonts w:ascii="Segoe UI" w:eastAsia="Times New Roman" w:hAnsi="Segoe UI" w:cs="Segoe UI"/>
-          <w:color w:val="24292E"/>
-        </w:rPr>
-      </w:pPr>
-      <w:r>
-        <w:rPr>
-          <w:rFonts w:ascii="Segoe UI" w:eastAsia="Times New Roman" w:hAnsi="Segoe UI" w:cs="Segoe UI"/>
-          <w:color w:val="24292E"/>
-        </w:rPr>
         <w:t>Do you remember when you used it (while researching schools, after you had picked a school)?</w:t>
       </w:r>
     </w:p>
@@ -766,7 +868,7 @@
     <w:p>
       <w:pPr>
         <w:numPr>
-          <w:ilvl w:val="1"/>
+          <w:ilvl w:val="0"/>
           <w:numId w:val="4"/>
         </w:numPr>
         <w:shd w:val="clear" w:color="auto" w:fill="FFFFFF"/>
@@ -780,16 +882,65 @@
         <w:rPr>
           <w:rFonts w:ascii="Segoe UI" w:eastAsia="Times New Roman" w:hAnsi="Segoe UI" w:cs="Segoe UI"/>
           <w:color w:val="24292E"/>
-          <w:highlight w:val="yellow"/>
-        </w:rPr>
-        <w:t>I’m looking at going back into the workforce, but I want to get a job where I can work from home. To do that, I would want to get a different degree from what I currently have</w:t>
-      </w:r>
-      <w:r>
-        <w:rPr>
-          <w:rFonts w:ascii="Segoe UI" w:eastAsia="Times New Roman" w:hAnsi="Segoe UI" w:cs="Segoe UI"/>
-          <w:color w:val="24292E"/>
-        </w:rPr>
-        <w:t xml:space="preserve"> – so I have to go back to school.  </w:t>
+        </w:rPr>
+        <w:lastRenderedPageBreak/>
+        <w:t>What was most important to you when you were looking for potential schools?</w:t>
+      </w:r>
+      <w:r>
+        <w:rPr>
+          <w:rFonts w:ascii="Segoe UI" w:eastAsia="Times New Roman" w:hAnsi="Segoe UI" w:cs="Segoe UI"/>
+          <w:color w:val="24292E"/>
+        </w:rPr>
+        <w:br/>
+      </w:r>
+      <w:r>
+        <w:rPr>
+          <w:rFonts w:ascii="Segoe UI" w:eastAsia="Times New Roman" w:hAnsi="Segoe UI" w:cs="Segoe UI"/>
+          <w:i/>
+          <w:iCs/>
+          <w:color w:val="24292E"/>
+        </w:rPr>
+        <w:t xml:space="preserve">um that they have online classes and that they also have… a… I want a school that has a </w:t>
+      </w:r>
+      <w:proofErr w:type="spellStart"/>
+      <w:r>
+        <w:rPr>
+          <w:rFonts w:ascii="Segoe UI" w:eastAsia="Times New Roman" w:hAnsi="Segoe UI" w:cs="Segoe UI"/>
+          <w:i/>
+          <w:iCs/>
+          <w:color w:val="24292E"/>
+        </w:rPr>
+        <w:t>satilite</w:t>
+      </w:r>
+      <w:proofErr w:type="spellEnd"/>
+      <w:r>
+        <w:rPr>
+          <w:rFonts w:ascii="Segoe UI" w:eastAsia="Times New Roman" w:hAnsi="Segoe UI" w:cs="Segoe UI"/>
+          <w:i/>
+          <w:iCs/>
+          <w:color w:val="24292E"/>
+        </w:rPr>
+        <w:t xml:space="preserve"> office nearby because every so often I like to go into an actually office and talk to an actual person… every so often </w:t>
+      </w:r>
+      <w:proofErr w:type="spellStart"/>
+      <w:r>
+        <w:rPr>
+          <w:rFonts w:ascii="Segoe UI" w:eastAsia="Times New Roman" w:hAnsi="Segoe UI" w:cs="Segoe UI"/>
+          <w:i/>
+          <w:iCs/>
+          <w:color w:val="24292E"/>
+        </w:rPr>
+        <w:t>id</w:t>
+      </w:r>
+      <w:proofErr w:type="spellEnd"/>
+      <w:r>
+        <w:rPr>
+          <w:rFonts w:ascii="Segoe UI" w:eastAsia="Times New Roman" w:hAnsi="Segoe UI" w:cs="Segoe UI"/>
+          <w:i/>
+          <w:iCs/>
+          <w:color w:val="24292E"/>
+        </w:rPr>
+        <w:t xml:space="preserve"> like to go in and take a class in person… um because of the difficulty for me… some things I am very good at doing online and other types of things I might need a teacher to walk me through it depending on the class um… I don’t know um… either the level or the topic. </w:t>
       </w:r>
     </w:p>
     <w:p>
@@ -808,9 +959,99 @@
       <w:r>
         <w:rPr>
           <w:rFonts w:ascii="Segoe UI" w:eastAsia="Times New Roman" w:hAnsi="Segoe UI" w:cs="Segoe UI"/>
-          <w:color w:val="24292E"/>
-        </w:rPr>
-        <w:t>What was most important to you when you were looking for potential schools?</w:t>
+          <w:i/>
+          <w:iCs/>
+          <w:color w:val="24292E"/>
+        </w:rPr>
+        <w:t>Where are you in your selection process?</w:t>
+      </w:r>
+      <w:r>
+        <w:rPr>
+          <w:rFonts w:ascii="Segoe UI" w:eastAsia="Times New Roman" w:hAnsi="Segoe UI" w:cs="Segoe UI"/>
+          <w:i/>
+          <w:iCs/>
+          <w:color w:val="24292E"/>
+        </w:rPr>
+        <w:br/>
+        <w:t xml:space="preserve">um I have reached out to two different schools and they have agreed to review my transcripts but they don’t have the </w:t>
+      </w:r>
+      <w:proofErr w:type="spellStart"/>
+      <w:r>
+        <w:rPr>
+          <w:rFonts w:ascii="Segoe UI" w:eastAsia="Times New Roman" w:hAnsi="Segoe UI" w:cs="Segoe UI"/>
+          <w:i/>
+          <w:iCs/>
+          <w:color w:val="24292E"/>
+        </w:rPr>
+        <w:t>satilite</w:t>
+      </w:r>
+      <w:proofErr w:type="spellEnd"/>
+      <w:r>
+        <w:rPr>
+          <w:rFonts w:ascii="Segoe UI" w:eastAsia="Times New Roman" w:hAnsi="Segoe UI" w:cs="Segoe UI"/>
+          <w:i/>
+          <w:iCs/>
+          <w:color w:val="24292E"/>
+        </w:rPr>
+        <w:t xml:space="preserve"> schools near me and that is the thing that kind of put them out of the running for me at least. The big deal for me is… um well </w:t>
+      </w:r>
+      <w:r>
+        <w:rPr>
+          <w:rFonts w:ascii="Segoe UI" w:eastAsia="Times New Roman" w:hAnsi="Segoe UI" w:cs="Segoe UI"/>
+          <w:i/>
+          <w:iCs/>
+          <w:color w:val="24292E"/>
+        </w:rPr>
+        <w:t>there</w:t>
+      </w:r>
+      <w:r>
+        <w:rPr>
+          <w:rFonts w:ascii="Segoe UI" w:eastAsia="Times New Roman" w:hAnsi="Segoe UI" w:cs="Segoe UI"/>
+          <w:i/>
+          <w:iCs/>
+          <w:color w:val="24292E"/>
+        </w:rPr>
+        <w:t xml:space="preserve"> was one school is tarted to attend, they lost their certification and went out of business… I guess I could say it was ITT Tech, it put me back quite a bit. They were around for so long and then bam, and those credits didn’t transfer very well many schools… one reason </w:t>
+      </w:r>
+      <w:proofErr w:type="spellStart"/>
+      <w:r>
+        <w:rPr>
+          <w:rFonts w:ascii="Segoe UI" w:eastAsia="Times New Roman" w:hAnsi="Segoe UI" w:cs="Segoe UI"/>
+          <w:i/>
+          <w:iCs/>
+          <w:color w:val="24292E"/>
+        </w:rPr>
+        <w:t>im</w:t>
+      </w:r>
+      <w:proofErr w:type="spellEnd"/>
+      <w:r>
+        <w:rPr>
+          <w:rFonts w:ascii="Segoe UI" w:eastAsia="Times New Roman" w:hAnsi="Segoe UI" w:cs="Segoe UI"/>
+          <w:i/>
+          <w:iCs/>
+          <w:color w:val="24292E"/>
+        </w:rPr>
+        <w:t xml:space="preserve"> considering going back to strayer is that they would take those credits… *sigh* um and I also have approval with my post 9/11 GI bill with that college, so everything is all set but </w:t>
+      </w:r>
+      <w:proofErr w:type="spellStart"/>
+      <w:r>
+        <w:rPr>
+          <w:rFonts w:ascii="Segoe UI" w:eastAsia="Times New Roman" w:hAnsi="Segoe UI" w:cs="Segoe UI"/>
+          <w:i/>
+          <w:iCs/>
+          <w:color w:val="24292E"/>
+        </w:rPr>
+        <w:t>im</w:t>
+      </w:r>
+      <w:proofErr w:type="spellEnd"/>
+      <w:r>
+        <w:rPr>
+          <w:rFonts w:ascii="Segoe UI" w:eastAsia="Times New Roman" w:hAnsi="Segoe UI" w:cs="Segoe UI"/>
+          <w:i/>
+          <w:iCs/>
+          <w:color w:val="24292E"/>
+        </w:rPr>
+        <w:t xml:space="preserve"> not happy with the degrees they offer at this satellite location (Huntsville) </w:t>
       </w:r>
     </w:p>
     <w:p>
@@ -820,58 +1061,63 @@
           <w:numId w:val="4"/>
         </w:numPr>
         <w:shd w:val="clear" w:color="auto" w:fill="FFFFFF"/>
-        <w:spacing w:before="240" w:after="240"/>
-        <w:rPr>
-          <w:rFonts w:ascii="Segoe UI" w:eastAsia="Times New Roman" w:hAnsi="Segoe UI" w:cs="Segoe UI"/>
-          <w:color w:val="24292E"/>
-        </w:rPr>
-      </w:pPr>
-      <w:r>
-        <w:rPr>
-          <w:rFonts w:ascii="Segoe UI" w:eastAsia="Times New Roman" w:hAnsi="Segoe UI" w:cs="Segoe UI"/>
-          <w:color w:val="24292E"/>
-          <w:highlight w:val="yellow"/>
-        </w:rPr>
-        <w:lastRenderedPageBreak/>
-        <w:t>That they have online classes and that they have…I want a school that has a satellite office nearby</w:t>
-      </w:r>
-      <w:r>
-        <w:rPr>
-          <w:rFonts w:ascii="Segoe UI" w:eastAsia="Times New Roman" w:hAnsi="Segoe UI" w:cs="Segoe UI"/>
-          <w:color w:val="24292E"/>
-        </w:rPr>
-        <w:t xml:space="preserve">.  </w:t>
-      </w:r>
-      <w:proofErr w:type="gramStart"/>
-      <w:r>
-        <w:rPr>
-          <w:rFonts w:ascii="Segoe UI" w:eastAsia="Times New Roman" w:hAnsi="Segoe UI" w:cs="Segoe UI"/>
-          <w:color w:val="24292E"/>
-        </w:rPr>
-        <w:t xml:space="preserve">Every once in a while </w:t>
-      </w:r>
-      <w:proofErr w:type="gramEnd"/>
-      <w:r>
-        <w:rPr>
-          <w:rFonts w:ascii="Segoe UI" w:eastAsia="Times New Roman" w:hAnsi="Segoe UI" w:cs="Segoe UI"/>
-          <w:color w:val="24292E"/>
-        </w:rPr>
-        <w:t xml:space="preserve">I like to go in to the office and talk to people face to face.  There are some classes I would like to converse with a teacher just because of the difficulty for me.  </w:t>
-      </w:r>
-      <w:r>
-        <w:rPr>
-          <w:rFonts w:ascii="Segoe UI" w:eastAsia="Times New Roman" w:hAnsi="Segoe UI" w:cs="Segoe UI"/>
-          <w:color w:val="24292E"/>
-          <w:highlight w:val="yellow"/>
-        </w:rPr>
-        <w:t>Some things I’m very good at doing online and other types of things, I might need a teacher to walk me through it, depending on the class level or topic</w:t>
-      </w:r>
-      <w:r>
-        <w:rPr>
-          <w:rFonts w:ascii="Segoe UI" w:eastAsia="Times New Roman" w:hAnsi="Segoe UI" w:cs="Segoe UI"/>
-          <w:color w:val="24292E"/>
-        </w:rPr>
-        <w:t xml:space="preserve">.  </w:t>
+        <w:spacing w:before="100" w:beforeAutospacing="1" w:after="100" w:afterAutospacing="1"/>
+        <w:rPr>
+          <w:rFonts w:ascii="Segoe UI" w:eastAsia="Times New Roman" w:hAnsi="Segoe UI" w:cs="Segoe UI"/>
+          <w:color w:val="24292E"/>
+        </w:rPr>
+      </w:pPr>
+      <w:r>
+        <w:rPr>
+          <w:rFonts w:ascii="Segoe UI" w:eastAsia="Times New Roman" w:hAnsi="Segoe UI" w:cs="Segoe UI"/>
+          <w:color w:val="24292E"/>
+        </w:rPr>
+        <w:t>What resources did you use to research schools?</w:t>
+      </w:r>
+      <w:r>
+        <w:rPr>
+          <w:rFonts w:ascii="Segoe UI" w:eastAsia="Times New Roman" w:hAnsi="Segoe UI" w:cs="Segoe UI"/>
+          <w:color w:val="24292E"/>
+        </w:rPr>
+        <w:br/>
+      </w:r>
+      <w:r>
+        <w:rPr>
+          <w:rFonts w:ascii="Segoe UI" w:eastAsia="Times New Roman" w:hAnsi="Segoe UI" w:cs="Segoe UI"/>
+          <w:i/>
+          <w:iCs/>
+          <w:color w:val="24292E"/>
+        </w:rPr>
+        <w:t xml:space="preserve">So I go online and I always make sure the schools are accredited, what schools are local or have a local satellite, and then I look at their degree plans to see if they have anything </w:t>
+      </w:r>
+      <w:proofErr w:type="spellStart"/>
+      <w:r>
+        <w:rPr>
+          <w:rFonts w:ascii="Segoe UI" w:eastAsia="Times New Roman" w:hAnsi="Segoe UI" w:cs="Segoe UI"/>
+          <w:i/>
+          <w:iCs/>
+          <w:color w:val="24292E"/>
+        </w:rPr>
+        <w:t>im</w:t>
+      </w:r>
+      <w:proofErr w:type="spellEnd"/>
+      <w:r>
+        <w:rPr>
+          <w:rFonts w:ascii="Segoe UI" w:eastAsia="Times New Roman" w:hAnsi="Segoe UI" w:cs="Segoe UI"/>
+          <w:i/>
+          <w:iCs/>
+          <w:color w:val="24292E"/>
+        </w:rPr>
+        <w:t xml:space="preserve"> interested in or anything that goes along with the degree I’m currently interested in, and then I look to see if they will accept my credit from ITT Tech, and all of that together really narrows things down pretty quickly. </w:t>
+      </w:r>
+      <w:r>
+        <w:rPr>
+          <w:rFonts w:ascii="Segoe UI" w:eastAsia="Times New Roman" w:hAnsi="Segoe UI" w:cs="Segoe UI"/>
+          <w:i/>
+          <w:iCs/>
+          <w:color w:val="24292E"/>
+        </w:rPr>
+        <w:br/>
       </w:r>
     </w:p>
     <w:p>
@@ -881,82 +1127,18 @@
           <w:numId w:val="4"/>
         </w:numPr>
         <w:shd w:val="clear" w:color="auto" w:fill="FFFFFF"/>
-        <w:spacing w:before="240" w:after="240"/>
-        <w:rPr>
-          <w:rFonts w:ascii="Segoe UI" w:eastAsia="Times New Roman" w:hAnsi="Segoe UI" w:cs="Segoe UI"/>
-          <w:color w:val="24292E"/>
-        </w:rPr>
-      </w:pPr>
-      <w:r>
-        <w:rPr>
-          <w:rFonts w:ascii="Segoe UI" w:eastAsia="Times New Roman" w:hAnsi="Segoe UI" w:cs="Segoe UI"/>
-          <w:color w:val="24292E"/>
-        </w:rPr>
-        <w:t xml:space="preserve">I have done research – I have reached out to two different schools and they’ve agreed to review my transcript, but they don’t have a satellite campus near me. So that’s kind of put them out of the running for me.  </w:t>
-      </w:r>
-      <w:r>
-        <w:rPr>
-          <w:rFonts w:ascii="Segoe UI" w:eastAsia="Times New Roman" w:hAnsi="Segoe UI" w:cs="Segoe UI"/>
-          <w:color w:val="24292E"/>
-          <w:highlight w:val="yellow"/>
-        </w:rPr>
-        <w:t xml:space="preserve">The big deal for me...there was one school I started to </w:t>
-      </w:r>
-      <w:proofErr w:type="gramStart"/>
-      <w:r>
-        <w:rPr>
-          <w:rFonts w:ascii="Segoe UI" w:eastAsia="Times New Roman" w:hAnsi="Segoe UI" w:cs="Segoe UI"/>
-          <w:color w:val="24292E"/>
-          <w:highlight w:val="yellow"/>
-        </w:rPr>
-        <w:t>attend</w:t>
-      </w:r>
-      <w:proofErr w:type="gramEnd"/>
-      <w:r>
-        <w:rPr>
-          <w:rFonts w:ascii="Segoe UI" w:eastAsia="Times New Roman" w:hAnsi="Segoe UI" w:cs="Segoe UI"/>
-          <w:color w:val="24292E"/>
-          <w:highlight w:val="yellow"/>
-        </w:rPr>
-        <w:t xml:space="preserve"> and they lost they’re accreditation and that was devastating for me</w:t>
-      </w:r>
-      <w:r>
-        <w:rPr>
-          <w:rFonts w:ascii="Segoe UI" w:eastAsia="Times New Roman" w:hAnsi="Segoe UI" w:cs="Segoe UI"/>
-          <w:color w:val="24292E"/>
-        </w:rPr>
-        <w:t xml:space="preserve">…and that put me back (ITT Tech).  And ITT Tech was around for so long and </w:t>
-      </w:r>
-      <w:r>
-        <w:rPr>
-          <w:rFonts w:ascii="Segoe UI" w:eastAsia="Times New Roman" w:hAnsi="Segoe UI" w:cs="Segoe UI"/>
-          <w:color w:val="24292E"/>
-          <w:highlight w:val="yellow"/>
-        </w:rPr>
-        <w:t>those credits didn’t transfer to many schools.  And that’s why I’m considering going back to Strayer because they did agree to take those credits</w:t>
-      </w:r>
-      <w:r>
-        <w:rPr>
-          <w:rFonts w:ascii="Segoe UI" w:eastAsia="Times New Roman" w:hAnsi="Segoe UI" w:cs="Segoe UI"/>
-          <w:color w:val="24292E"/>
-        </w:rPr>
-        <w:t xml:space="preserve">.  I also have approval with my post 9/11 to go there, so everything is already </w:t>
-      </w:r>
-      <w:proofErr w:type="gramStart"/>
-      <w:r>
-        <w:rPr>
-          <w:rFonts w:ascii="Segoe UI" w:eastAsia="Times New Roman" w:hAnsi="Segoe UI" w:cs="Segoe UI"/>
-          <w:color w:val="24292E"/>
-        </w:rPr>
-        <w:t>set</w:t>
-      </w:r>
-      <w:proofErr w:type="gramEnd"/>
-      <w:r>
-        <w:rPr>
-          <w:rFonts w:ascii="Segoe UI" w:eastAsia="Times New Roman" w:hAnsi="Segoe UI" w:cs="Segoe UI"/>
-          <w:color w:val="24292E"/>
-        </w:rPr>
-        <w:t xml:space="preserve"> and it would be really easy to go there, but I’m not happy with the selection of degrees at this satellite campus.  Not all of the degrees are offered at this location. </w:t>
+        <w:spacing w:before="60" w:after="100" w:afterAutospacing="1"/>
+        <w:rPr>
+          <w:rFonts w:ascii="Segoe UI" w:eastAsia="Times New Roman" w:hAnsi="Segoe UI" w:cs="Segoe UI"/>
+          <w:color w:val="24292E"/>
+        </w:rPr>
+      </w:pPr>
+      <w:r>
+        <w:rPr>
+          <w:rFonts w:ascii="Segoe UI" w:eastAsia="Times New Roman" w:hAnsi="Segoe UI" w:cs="Segoe UI"/>
+          <w:color w:val="24292E"/>
+        </w:rPr>
+        <w:t>What was the most difficult part about picking a school?</w:t>
       </w:r>
     </w:p>
     <w:p>
@@ -966,206 +1148,92 @@
           <w:numId w:val="4"/>
         </w:numPr>
         <w:shd w:val="clear" w:color="auto" w:fill="FFFFFF"/>
-        <w:spacing w:before="100" w:beforeAutospacing="1" w:after="100" w:afterAutospacing="1"/>
-        <w:rPr>
-          <w:rFonts w:ascii="Segoe UI" w:eastAsia="Times New Roman" w:hAnsi="Segoe UI" w:cs="Segoe UI"/>
-          <w:color w:val="24292E"/>
-        </w:rPr>
-      </w:pPr>
-      <w:r>
-        <w:rPr>
-          <w:rFonts w:ascii="Segoe UI" w:eastAsia="Times New Roman" w:hAnsi="Segoe UI" w:cs="Segoe UI"/>
-          <w:color w:val="24292E"/>
-        </w:rPr>
-        <w:t>What resources did you use to research schools?</w:t>
-      </w:r>
-    </w:p>
-    <w:p>
-      <w:pPr>
-        <w:numPr>
-          <w:ilvl w:val="2"/>
-          <w:numId w:val="4"/>
-        </w:numPr>
-        <w:shd w:val="clear" w:color="auto" w:fill="FFFFFF"/>
-        <w:spacing w:before="100" w:beforeAutospacing="1" w:after="100" w:afterAutospacing="1"/>
-        <w:rPr>
-          <w:rFonts w:ascii="Segoe UI" w:eastAsia="Times New Roman" w:hAnsi="Segoe UI" w:cs="Segoe UI"/>
-          <w:color w:val="24292E"/>
-        </w:rPr>
-      </w:pPr>
-      <w:r>
-        <w:rPr>
-          <w:rFonts w:ascii="Segoe UI" w:eastAsia="Times New Roman" w:hAnsi="Segoe UI" w:cs="Segoe UI"/>
-          <w:color w:val="24292E"/>
-          <w:highlight w:val="yellow"/>
-        </w:rPr>
-        <w:t>I go online and I always make sure the colleges are accredited</w:t>
-      </w:r>
-      <w:r>
-        <w:rPr>
-          <w:rFonts w:ascii="Segoe UI" w:eastAsia="Times New Roman" w:hAnsi="Segoe UI" w:cs="Segoe UI"/>
-          <w:color w:val="24292E"/>
-        </w:rPr>
-        <w:t xml:space="preserve">. </w:t>
-      </w:r>
-      <w:r>
-        <w:rPr>
-          <w:rFonts w:ascii="Segoe UI" w:eastAsia="Times New Roman" w:hAnsi="Segoe UI" w:cs="Segoe UI"/>
-          <w:color w:val="24292E"/>
-          <w:highlight w:val="yellow"/>
-        </w:rPr>
-        <w:t>I look at what schools are local or which ones have a local campus</w:t>
-      </w:r>
-      <w:r>
-        <w:rPr>
-          <w:rFonts w:ascii="Segoe UI" w:eastAsia="Times New Roman" w:hAnsi="Segoe UI" w:cs="Segoe UI"/>
-          <w:color w:val="24292E"/>
-        </w:rPr>
-        <w:t xml:space="preserve">. </w:t>
-      </w:r>
-      <w:r>
-        <w:rPr>
-          <w:rFonts w:ascii="Segoe UI" w:eastAsia="Times New Roman" w:hAnsi="Segoe UI" w:cs="Segoe UI"/>
-          <w:color w:val="24292E"/>
-          <w:highlight w:val="yellow"/>
-        </w:rPr>
-        <w:t>And I look at their degree plan to see if there’s anything I’m interested in or if it will go along with what I currently have</w:t>
-      </w:r>
-      <w:r>
-        <w:rPr>
-          <w:rFonts w:ascii="Segoe UI" w:eastAsia="Times New Roman" w:hAnsi="Segoe UI" w:cs="Segoe UI"/>
-          <w:color w:val="24292E"/>
-        </w:rPr>
-        <w:t xml:space="preserve">.  </w:t>
-      </w:r>
-      <w:r>
-        <w:rPr>
-          <w:rFonts w:ascii="Segoe UI" w:eastAsia="Times New Roman" w:hAnsi="Segoe UI" w:cs="Segoe UI"/>
-          <w:color w:val="24292E"/>
-          <w:highlight w:val="yellow"/>
-        </w:rPr>
-        <w:t xml:space="preserve">Then I’ll see if they’ll take my credits – and that </w:t>
+        <w:spacing w:before="60" w:after="100" w:afterAutospacing="1"/>
+        <w:rPr>
+          <w:rFonts w:ascii="Segoe UI" w:eastAsia="Times New Roman" w:hAnsi="Segoe UI" w:cs="Segoe UI"/>
+          <w:color w:val="24292E"/>
+        </w:rPr>
+      </w:pPr>
+      <w:r>
+        <w:rPr>
+          <w:rFonts w:ascii="Segoe UI" w:eastAsia="Times New Roman" w:hAnsi="Segoe UI" w:cs="Segoe UI"/>
+          <w:color w:val="24292E"/>
+        </w:rPr>
+        <w:t>Was there any information you wanted to have, but couldn't find?</w:t>
+      </w:r>
+      <w:r>
+        <w:rPr>
+          <w:rFonts w:ascii="Segoe UI" w:eastAsia="Times New Roman" w:hAnsi="Segoe UI" w:cs="Segoe UI"/>
+          <w:color w:val="24292E"/>
+        </w:rPr>
+        <w:br/>
+        <w:t xml:space="preserve">um it takes the schools a lot of time to tell you if they will take the credits from ITT Tech, I mean if it was a major college that was accredited they have no problem but the time I’ve spent </w:t>
       </w:r>
       <w:proofErr w:type="spellStart"/>
       <w:r>
         <w:rPr>
           <w:rFonts w:ascii="Segoe UI" w:eastAsia="Times New Roman" w:hAnsi="Segoe UI" w:cs="Segoe UI"/>
           <w:color w:val="24292E"/>
-          <w:highlight w:val="yellow"/>
-        </w:rPr>
-        <w:t>wittles</w:t>
+        </w:rPr>
+        <w:t>its</w:t>
       </w:r>
       <w:proofErr w:type="spellEnd"/>
       <w:r>
         <w:rPr>
           <w:rFonts w:ascii="Segoe UI" w:eastAsia="Times New Roman" w:hAnsi="Segoe UI" w:cs="Segoe UI"/>
           <w:color w:val="24292E"/>
-          <w:highlight w:val="yellow"/>
-        </w:rPr>
-        <w:t xml:space="preserve"> things down pretty narrowly.  It gets very </w:t>
+        </w:rPr>
+        <w:t xml:space="preserve"> very difficult. Any other school (than strayer) </w:t>
       </w:r>
       <w:proofErr w:type="spellStart"/>
-      <w:r>
-        <w:rPr>
-          <w:rFonts w:ascii="Segoe UI" w:eastAsia="Times New Roman" w:hAnsi="Segoe UI" w:cs="Segoe UI"/>
-          <w:color w:val="24292E"/>
-          <w:highlight w:val="yellow"/>
-        </w:rPr>
-        <w:t>very</w:t>
+      <w:proofErr w:type="gramStart"/>
+      <w:r>
+        <w:rPr>
+          <w:rFonts w:ascii="Segoe UI" w:eastAsia="Times New Roman" w:hAnsi="Segoe UI" w:cs="Segoe UI"/>
+          <w:color w:val="24292E"/>
+        </w:rPr>
+        <w:t>wont</w:t>
       </w:r>
       <w:proofErr w:type="spellEnd"/>
-      <w:r>
-        <w:rPr>
-          <w:rFonts w:ascii="Segoe UI" w:eastAsia="Times New Roman" w:hAnsi="Segoe UI" w:cs="Segoe UI"/>
-          <w:color w:val="24292E"/>
-          <w:highlight w:val="yellow"/>
-        </w:rPr>
-        <w:t xml:space="preserve"> small, very quick</w:t>
-      </w:r>
-      <w:r>
-        <w:rPr>
-          <w:rFonts w:ascii="Segoe UI" w:eastAsia="Times New Roman" w:hAnsi="Segoe UI" w:cs="Segoe UI"/>
-          <w:color w:val="24292E"/>
-        </w:rPr>
-        <w:t xml:space="preserve">.  </w:t>
-      </w:r>
-    </w:p>
-    <w:p>
-      <w:pPr>
-        <w:numPr>
-          <w:ilvl w:val="2"/>
-          <w:numId w:val="4"/>
-        </w:numPr>
-        <w:shd w:val="clear" w:color="auto" w:fill="FFFFFF"/>
-        <w:spacing w:before="100" w:beforeAutospacing="1" w:after="100" w:afterAutospacing="1"/>
-        <w:rPr>
-          <w:rFonts w:ascii="Segoe UI" w:eastAsia="Times New Roman" w:hAnsi="Segoe UI" w:cs="Segoe UI"/>
-          <w:color w:val="24292E"/>
-        </w:rPr>
-      </w:pPr>
-      <w:r>
-        <w:rPr>
-          <w:rFonts w:ascii="Segoe UI" w:eastAsia="Times New Roman" w:hAnsi="Segoe UI" w:cs="Segoe UI"/>
-          <w:color w:val="24292E"/>
-          <w:highlight w:val="yellow"/>
-        </w:rPr>
-        <w:t>A lot of the time, it takes a lot of effort for schools to say if they will take credits from ITT tech</w:t>
-      </w:r>
-      <w:r>
-        <w:rPr>
-          <w:rFonts w:ascii="Segoe UI" w:eastAsia="Times New Roman" w:hAnsi="Segoe UI" w:cs="Segoe UI"/>
-          <w:color w:val="24292E"/>
-        </w:rPr>
-        <w:t xml:space="preserve">.  A lot of them will tell me they will review any colleges that were accredited, but ITT Tech has been difficult.  Anything I had then is difficult to get approved. Even though they were accredited at the time, all the time I spent there…almost any other school hasn’t accepted it.  It’s almost been a waste of time and money.  </w:t>
-      </w:r>
-      <w:r>
-        <w:rPr>
-          <w:rFonts w:ascii="Segoe UI" w:eastAsia="Times New Roman" w:hAnsi="Segoe UI" w:cs="Segoe UI"/>
-          <w:color w:val="24292E"/>
-        </w:rPr>
-        <w:t xml:space="preserve">That’s been my biggest frustration. </w:t>
-      </w:r>
-    </w:p>
-    <w:p>
-      <w:pPr>
-        <w:numPr>
-          <w:ilvl w:val="1"/>
-          <w:numId w:val="4"/>
-        </w:numPr>
-        <w:shd w:val="clear" w:color="auto" w:fill="FFFFFF"/>
-        <w:spacing w:before="60" w:after="100" w:afterAutospacing="1"/>
-        <w:rPr>
-          <w:rFonts w:ascii="Segoe UI" w:eastAsia="Times New Roman" w:hAnsi="Segoe UI" w:cs="Segoe UI"/>
-          <w:color w:val="24292E"/>
-        </w:rPr>
-      </w:pPr>
-      <w:r>
-        <w:rPr>
-          <w:rFonts w:ascii="Segoe UI" w:eastAsia="Times New Roman" w:hAnsi="Segoe UI" w:cs="Segoe UI"/>
-          <w:color w:val="24292E"/>
-        </w:rPr>
-        <w:t>What was the most difficult part about picking a school?</w:t>
-      </w:r>
-    </w:p>
-    <w:p>
-      <w:pPr>
-        <w:numPr>
-          <w:ilvl w:val="1"/>
-          <w:numId w:val="4"/>
-        </w:numPr>
-        <w:shd w:val="clear" w:color="auto" w:fill="FFFFFF"/>
-        <w:spacing w:before="60" w:after="100" w:afterAutospacing="1"/>
-        <w:rPr>
-          <w:rFonts w:ascii="Segoe UI" w:eastAsia="Times New Roman" w:hAnsi="Segoe UI" w:cs="Segoe UI"/>
-          <w:color w:val="24292E"/>
-        </w:rPr>
-      </w:pPr>
-      <w:r>
-        <w:rPr>
-          <w:rFonts w:ascii="Segoe UI" w:eastAsia="Times New Roman" w:hAnsi="Segoe UI" w:cs="Segoe UI"/>
-          <w:color w:val="24292E"/>
-        </w:rPr>
-        <w:t>Was there any information you wanted to have, but couldn't find?</w:t>
+      <w:proofErr w:type="gramEnd"/>
+      <w:r>
+        <w:rPr>
+          <w:rFonts w:ascii="Segoe UI" w:eastAsia="Times New Roman" w:hAnsi="Segoe UI" w:cs="Segoe UI"/>
+          <w:color w:val="24292E"/>
+        </w:rPr>
+        <w:t xml:space="preserve"> take the ITT Tech credits, </w:t>
+      </w:r>
+      <w:proofErr w:type="spellStart"/>
+      <w:r>
+        <w:rPr>
+          <w:rFonts w:ascii="Segoe UI" w:eastAsia="Times New Roman" w:hAnsi="Segoe UI" w:cs="Segoe UI"/>
+          <w:color w:val="24292E"/>
+        </w:rPr>
+        <w:t>its</w:t>
+      </w:r>
+      <w:proofErr w:type="spellEnd"/>
+      <w:r>
+        <w:rPr>
+          <w:rFonts w:ascii="Segoe UI" w:eastAsia="Times New Roman" w:hAnsi="Segoe UI" w:cs="Segoe UI"/>
+          <w:color w:val="24292E"/>
+        </w:rPr>
+        <w:t xml:space="preserve"> almost a waste of time and money of the GI bill, </w:t>
+      </w:r>
+      <w:proofErr w:type="spellStart"/>
+      <w:r>
+        <w:rPr>
+          <w:rFonts w:ascii="Segoe UI" w:eastAsia="Times New Roman" w:hAnsi="Segoe UI" w:cs="Segoe UI"/>
+          <w:color w:val="24292E"/>
+        </w:rPr>
+        <w:t>its</w:t>
+      </w:r>
+      <w:proofErr w:type="spellEnd"/>
+      <w:r>
+        <w:rPr>
+          <w:rFonts w:ascii="Segoe UI" w:eastAsia="Times New Roman" w:hAnsi="Segoe UI" w:cs="Segoe UI"/>
+          <w:color w:val="24292E"/>
+        </w:rPr>
+        <w:t xml:space="preserve"> one of my biggest struggles and frustrations. </w:t>
       </w:r>
     </w:p>
     <w:p>
@@ -1207,7 +1275,6 @@
           <w:rFonts w:ascii="Segoe UI" w:eastAsia="Times New Roman" w:hAnsi="Segoe UI" w:cs="Segoe UI"/>
           <w:color w:val="24292E"/>
         </w:rPr>
-        <w:lastRenderedPageBreak/>
         <w:t>Are there any specific programs that you as a military-connected student are interested in?</w:t>
       </w:r>
     </w:p>
@@ -1234,6 +1301,7 @@
           <w:sz w:val="36"/>
           <w:szCs w:val="36"/>
         </w:rPr>
+        <w:lastRenderedPageBreak/>
         <w:t>Second Topic: Comparison Tool - 15 minutes</w:t>
       </w:r>
     </w:p>
@@ -1303,752 +1371,146 @@
     </w:p>
     <w:p>
       <w:pPr>
-        <w:numPr>
-          <w:ilvl w:val="1"/>
-          <w:numId w:val="5"/>
-        </w:numPr>
-        <w:shd w:val="clear" w:color="auto" w:fill="FFFFFF"/>
-        <w:spacing w:before="100" w:beforeAutospacing="1" w:after="100" w:afterAutospacing="1"/>
-        <w:rPr>
-          <w:rFonts w:ascii="Segoe UI" w:eastAsia="Times New Roman" w:hAnsi="Segoe UI" w:cs="Segoe UI"/>
-          <w:color w:val="24292E"/>
-        </w:rPr>
-      </w:pPr>
-      <w:r>
-        <w:rPr>
-          <w:rFonts w:ascii="Segoe UI" w:eastAsia="Times New Roman" w:hAnsi="Segoe UI" w:cs="Segoe UI"/>
-          <w:color w:val="24292E"/>
-        </w:rPr>
-        <w:t xml:space="preserve">Opened Cumulative service and changed to 70%, in person and online, typed strayer, selected Huntsville location.  </w:t>
-      </w:r>
-    </w:p>
-    <w:p>
-      <w:pPr>
-        <w:numPr>
-          <w:ilvl w:val="1"/>
-          <w:numId w:val="5"/>
-        </w:numPr>
-        <w:shd w:val="clear" w:color="auto" w:fill="FFFFFF"/>
-        <w:spacing w:before="100" w:beforeAutospacing="1" w:after="100" w:afterAutospacing="1"/>
-        <w:rPr>
-          <w:rFonts w:ascii="Segoe UI" w:eastAsia="Times New Roman" w:hAnsi="Segoe UI" w:cs="Segoe UI"/>
-          <w:color w:val="24292E"/>
-        </w:rPr>
-      </w:pPr>
-      <w:r>
-        <w:rPr>
-          <w:rFonts w:ascii="Segoe UI" w:eastAsia="Times New Roman" w:hAnsi="Segoe UI" w:cs="Segoe UI"/>
-          <w:color w:val="24292E"/>
-        </w:rPr>
-        <w:t>Oh…</w:t>
-      </w:r>
-      <w:r>
-        <w:rPr>
-          <w:rFonts w:ascii="Segoe UI" w:eastAsia="Times New Roman" w:hAnsi="Segoe UI" w:cs="Segoe UI"/>
-          <w:color w:val="24292E"/>
-          <w:highlight w:val="yellow"/>
-        </w:rPr>
-        <w:t>I find it interesting that is says how many people are going here that are GI Bill students. That just caught my eye.  I would have thought it would have been more.</w:t>
-      </w:r>
-      <w:r>
-        <w:rPr>
-          <w:rFonts w:ascii="Segoe UI" w:eastAsia="Times New Roman" w:hAnsi="Segoe UI" w:cs="Segoe UI"/>
-          <w:color w:val="24292E"/>
-        </w:rPr>
-        <w:t xml:space="preserve"> I remember when I was taking classes, my entire class was full.  This would know better than I.  That just jumped out to me.  </w:t>
-      </w:r>
-      <w:r>
-        <w:rPr>
-          <w:rFonts w:ascii="Segoe UI" w:eastAsia="Times New Roman" w:hAnsi="Segoe UI" w:cs="Segoe UI"/>
-          <w:color w:val="24292E"/>
-          <w:highlight w:val="yellow"/>
-        </w:rPr>
-        <w:t>I like that it gives other locations, like if I moved, where else I could go</w:t>
-      </w:r>
-      <w:r>
-        <w:rPr>
-          <w:rFonts w:ascii="Segoe UI" w:eastAsia="Times New Roman" w:hAnsi="Segoe UI" w:cs="Segoe UI"/>
-          <w:color w:val="24292E"/>
-        </w:rPr>
-        <w:t xml:space="preserve">.  That’s a concern for me – obviously.  </w:t>
-      </w:r>
-    </w:p>
-    <w:p>
-      <w:pPr>
-        <w:numPr>
-          <w:ilvl w:val="1"/>
-          <w:numId w:val="5"/>
-        </w:numPr>
-        <w:shd w:val="clear" w:color="auto" w:fill="FFFFFF"/>
-        <w:spacing w:before="100" w:beforeAutospacing="1" w:after="100" w:afterAutospacing="1"/>
-        <w:rPr>
-          <w:rFonts w:ascii="Segoe UI" w:eastAsia="Times New Roman" w:hAnsi="Segoe UI" w:cs="Segoe UI"/>
-          <w:color w:val="24292E"/>
-        </w:rPr>
-      </w:pPr>
-      <w:r>
-        <w:rPr>
-          <w:rFonts w:ascii="Segoe UI" w:eastAsia="Times New Roman" w:hAnsi="Segoe UI" w:cs="Segoe UI"/>
-          <w:color w:val="24292E"/>
-        </w:rPr>
-        <w:t xml:space="preserve">I think that told me everything that I needed to know.  </w:t>
-      </w:r>
-    </w:p>
-    <w:p>
-      <w:pPr>
-        <w:numPr>
-          <w:ilvl w:val="1"/>
-          <w:numId w:val="5"/>
-        </w:numPr>
-        <w:shd w:val="clear" w:color="auto" w:fill="FFFFFF"/>
-        <w:spacing w:before="100" w:beforeAutospacing="1" w:after="100" w:afterAutospacing="1"/>
-        <w:rPr>
-          <w:rFonts w:ascii="Segoe UI" w:eastAsia="Times New Roman" w:hAnsi="Segoe UI" w:cs="Segoe UI"/>
-          <w:color w:val="24292E"/>
-        </w:rPr>
-      </w:pPr>
-      <w:r>
-        <w:rPr>
-          <w:rFonts w:ascii="Segoe UI" w:eastAsia="Times New Roman" w:hAnsi="Segoe UI" w:cs="Segoe UI"/>
-          <w:color w:val="24292E"/>
-        </w:rPr>
-        <w:t xml:space="preserve">What would you do next?  </w:t>
-      </w:r>
-      <w:r>
-        <w:rPr>
-          <w:rFonts w:ascii="Segoe UI" w:eastAsia="Times New Roman" w:hAnsi="Segoe UI" w:cs="Segoe UI"/>
-          <w:color w:val="24292E"/>
-          <w:highlight w:val="yellow"/>
-        </w:rPr>
-        <w:t>I think the next thing I would look at and I would put online only and see if it would change my housing allowance</w:t>
-      </w:r>
-      <w:r>
-        <w:rPr>
-          <w:rFonts w:ascii="Segoe UI" w:eastAsia="Times New Roman" w:hAnsi="Segoe UI" w:cs="Segoe UI"/>
-          <w:color w:val="24292E"/>
-        </w:rPr>
-        <w:t xml:space="preserve"> – and she refreshed the page.  If it changed it, I would definitely take in-person </w:t>
+        <w:shd w:val="clear" w:color="auto" w:fill="FFFFFF"/>
+        <w:spacing w:after="240"/>
+        <w:rPr>
+          <w:rFonts w:ascii="Segoe UI" w:eastAsia="Times New Roman" w:hAnsi="Segoe UI" w:cs="Segoe UI"/>
+          <w:i/>
+          <w:iCs/>
+          <w:color w:val="000000" w:themeColor="text1"/>
+        </w:rPr>
+      </w:pPr>
+      <w:r>
+        <w:rPr>
+          <w:rFonts w:ascii="Segoe UI" w:eastAsia="Times New Roman" w:hAnsi="Segoe UI" w:cs="Segoe UI"/>
+          <w:color w:val="24292E"/>
+        </w:rPr>
+        <w:t>Search Results page:</w:t>
+      </w:r>
+      <w:r>
+        <w:rPr>
+          <w:rFonts w:ascii="Segoe UI" w:eastAsia="Times New Roman" w:hAnsi="Segoe UI" w:cs="Segoe UI"/>
+          <w:noProof/>
+          <w:color w:val="24292E"/>
+        </w:rPr>
+        <w:drawing>
+          <wp:inline distT="0" distB="0" distL="0" distR="0" wp14:anchorId="521A4B90" wp14:editId="662291CD">
+            <wp:extent cx="5943600" cy="3440430"/>
+            <wp:effectExtent l="0" t="0" r="0" b="1270"/>
+            <wp:docPr id="1" name="Picture 1" descr="Graphical user interface&#10;&#10;Description automatically generated"/>
+            <wp:cNvGraphicFramePr>
+              <a:graphicFrameLocks xmlns:a="http://schemas.openxmlformats.org/drawingml/2006/main" noChangeAspect="1"/>
+            </wp:cNvGraphicFramePr>
+            <a:graphic xmlns:a="http://schemas.openxmlformats.org/drawingml/2006/main">
+              <a:graphicData uri="http://schemas.openxmlformats.org/drawingml/2006/picture">
+                <pic:pic xmlns:pic="http://schemas.openxmlformats.org/drawingml/2006/picture">
+                  <pic:nvPicPr>
+                    <pic:cNvPr id="1" name="Picture 1" descr="Graphical user interface&#10;&#10;Description automatically generated"/>
+                    <pic:cNvPicPr/>
+                  </pic:nvPicPr>
+                  <pic:blipFill rotWithShape="1">
+                    <a:blip r:embed="rId5" cstate="print">
+                      <a:extLst>
+                        <a:ext uri="{28A0092B-C50C-407E-A947-70E740481C1C}">
+                          <a14:useLocalDpi xmlns:a14="http://schemas.microsoft.com/office/drawing/2010/main" val="0"/>
+                        </a:ext>
+                      </a:extLst>
+                    </a:blip>
+                    <a:srcRect t="23638" b="23657"/>
+                    <a:stretch/>
+                  </pic:blipFill>
+                  <pic:spPr bwMode="auto">
+                    <a:xfrm>
+                      <a:off x="0" y="0"/>
+                      <a:ext cx="5943600" cy="3440430"/>
+                    </a:xfrm>
+                    <a:prstGeom prst="rect">
+                      <a:avLst/>
+                    </a:prstGeom>
+                    <a:ln>
+                      <a:noFill/>
+                    </a:ln>
+                    <a:extLst>
+                      <a:ext uri="{53640926-AAD7-44D8-BBD7-CCE9431645EC}">
+                        <a14:shadowObscured xmlns:a14="http://schemas.microsoft.com/office/drawing/2010/main"/>
+                      </a:ext>
+                    </a:extLst>
+                  </pic:spPr>
+                </pic:pic>
+              </a:graphicData>
+            </a:graphic>
+          </wp:inline>
+        </w:drawing>
+      </w:r>
+      <w:r>
+        <w:rPr>
+          <w:rFonts w:ascii="Segoe UI" w:eastAsia="Times New Roman" w:hAnsi="Segoe UI" w:cs="Segoe UI"/>
+          <w:color w:val="24292E"/>
+        </w:rPr>
+        <w:br/>
+      </w:r>
+      <w:r>
+        <w:rPr>
+          <w:rFonts w:ascii="Segoe UI" w:eastAsia="Times New Roman" w:hAnsi="Segoe UI" w:cs="Segoe UI"/>
+          <w:color w:val="24292E"/>
+        </w:rPr>
+        <w:br/>
+      </w:r>
+      <w:r>
+        <w:rPr>
+          <w:rFonts w:ascii="Segoe UI" w:eastAsia="Times New Roman" w:hAnsi="Segoe UI" w:cs="Segoe UI"/>
+          <w:i/>
+          <w:iCs/>
+          <w:color w:val="24292E"/>
+        </w:rPr>
+        <w:t xml:space="preserve">Oh… </w:t>
+      </w:r>
+      <w:r>
+        <w:rPr>
+          <w:rFonts w:ascii="Segoe UI" w:eastAsia="Times New Roman" w:hAnsi="Segoe UI" w:cs="Segoe UI"/>
+          <w:i/>
+          <w:iCs/>
+          <w:color w:val="FF0000"/>
+        </w:rPr>
+        <w:t>*what was that oh for?</w:t>
+      </w:r>
+      <w:r>
+        <w:rPr>
+          <w:rFonts w:ascii="Segoe UI" w:eastAsia="Times New Roman" w:hAnsi="Segoe UI" w:cs="Segoe UI"/>
+          <w:i/>
+          <w:iCs/>
+          <w:color w:val="FF0000"/>
+        </w:rPr>
+        <w:t xml:space="preserve"> </w:t>
+      </w:r>
+      <w:r>
+        <w:rPr>
+          <w:rFonts w:ascii="Segoe UI" w:eastAsia="Times New Roman" w:hAnsi="Segoe UI" w:cs="Segoe UI"/>
+          <w:i/>
+          <w:iCs/>
+          <w:color w:val="000000" w:themeColor="text1"/>
+        </w:rPr>
+        <w:t xml:space="preserve">I find it interesting how many students are going to the school who are GI bill students… I would have thought it would be more… I remember when taking classes that the entire class was full so that just jumped out at me… I like seeing the other locations so if I </w:t>
       </w:r>
       <w:proofErr w:type="gramStart"/>
       <w:r>
         <w:rPr>
           <w:rFonts w:ascii="Segoe UI" w:eastAsia="Times New Roman" w:hAnsi="Segoe UI" w:cs="Segoe UI"/>
-          <w:color w:val="24292E"/>
-        </w:rPr>
-        <w:t>classes .</w:t>
+          <w:i/>
+          <w:iCs/>
+          <w:color w:val="000000" w:themeColor="text1"/>
+        </w:rPr>
+        <w:t>moved</w:t>
       </w:r>
       <w:proofErr w:type="gramEnd"/>
       <w:r>
         <w:rPr>
           <w:rFonts w:ascii="Segoe UI" w:eastAsia="Times New Roman" w:hAnsi="Segoe UI" w:cs="Segoe UI"/>
-          <w:color w:val="24292E"/>
-        </w:rPr>
-        <w:t xml:space="preserve">  Keeps hitting refresh to “activate” filters – but it just keeps resetting military details</w:t>
-      </w:r>
-    </w:p>
-    <w:p>
-      <w:pPr>
-        <w:numPr>
-          <w:ilvl w:val="1"/>
-          <w:numId w:val="5"/>
-        </w:numPr>
-        <w:shd w:val="clear" w:color="auto" w:fill="FFFFFF"/>
-        <w:spacing w:before="100" w:beforeAutospacing="1" w:after="100" w:afterAutospacing="1"/>
-        <w:rPr>
-          <w:rFonts w:ascii="Segoe UI" w:eastAsia="Times New Roman" w:hAnsi="Segoe UI" w:cs="Segoe UI"/>
-          <w:color w:val="24292E"/>
-        </w:rPr>
-      </w:pPr>
-      <w:r>
-        <w:rPr>
-          <w:rFonts w:ascii="Segoe UI" w:eastAsia="Times New Roman" w:hAnsi="Segoe UI" w:cs="Segoe UI"/>
-          <w:color w:val="24292E"/>
-        </w:rPr>
-        <w:t>Prompted to open Strayer – Huntsville</w:t>
-      </w:r>
-    </w:p>
-    <w:p>
-      <w:pPr>
-        <w:numPr>
-          <w:ilvl w:val="1"/>
-          <w:numId w:val="5"/>
-        </w:numPr>
-        <w:shd w:val="clear" w:color="auto" w:fill="FFFFFF"/>
-        <w:spacing w:before="100" w:beforeAutospacing="1" w:after="100" w:afterAutospacing="1"/>
-        <w:rPr>
-          <w:rFonts w:ascii="Segoe UI" w:eastAsia="Times New Roman" w:hAnsi="Segoe UI" w:cs="Segoe UI"/>
-          <w:color w:val="24292E"/>
-        </w:rPr>
-      </w:pPr>
-      <w:r>
-        <w:rPr>
-          <w:rFonts w:ascii="Segoe UI" w:eastAsia="Times New Roman" w:hAnsi="Segoe UI" w:cs="Segoe UI"/>
-          <w:color w:val="24292E"/>
-        </w:rPr>
-        <w:t xml:space="preserve">I see it breaks down your tuition, your housing, your book stipend.  </w:t>
-      </w:r>
-      <w:r>
-        <w:rPr>
-          <w:rFonts w:ascii="Segoe UI" w:eastAsia="Times New Roman" w:hAnsi="Segoe UI" w:cs="Segoe UI"/>
-          <w:color w:val="24292E"/>
-          <w:highlight w:val="yellow"/>
-        </w:rPr>
-        <w:t>The first thing that I notice is that it shows you the estimated housing allowance compared to all the other locations for Strayer</w:t>
-      </w:r>
-      <w:r>
-        <w:rPr>
-          <w:rFonts w:ascii="Segoe UI" w:eastAsia="Times New Roman" w:hAnsi="Segoe UI" w:cs="Segoe UI"/>
-          <w:color w:val="24292E"/>
-        </w:rPr>
-        <w:t xml:space="preserve">. Gives you the contact details – for the physical address.  </w:t>
-      </w:r>
-      <w:r>
-        <w:rPr>
-          <w:rFonts w:ascii="Segoe UI" w:eastAsia="Times New Roman" w:hAnsi="Segoe UI" w:cs="Segoe UI"/>
-          <w:color w:val="24292E"/>
-        </w:rPr>
-        <w:t xml:space="preserve">Whether it’s accredited – because that’s a big deal for me obviously.  </w:t>
-      </w:r>
-      <w:r>
-        <w:rPr>
-          <w:rFonts w:ascii="Segoe UI" w:eastAsia="Times New Roman" w:hAnsi="Segoe UI" w:cs="Segoe UI"/>
-          <w:color w:val="24292E"/>
-          <w:highlight w:val="yellow"/>
-        </w:rPr>
-        <w:t>They give credit for military training – that’s good</w:t>
-      </w:r>
-      <w:r>
-        <w:rPr>
-          <w:rFonts w:ascii="Segoe UI" w:eastAsia="Times New Roman" w:hAnsi="Segoe UI" w:cs="Segoe UI"/>
-          <w:color w:val="24292E"/>
-        </w:rPr>
-        <w:t xml:space="preserve">.  </w:t>
-      </w:r>
-      <w:r>
-        <w:rPr>
-          <w:rFonts w:ascii="Segoe UI" w:eastAsia="Times New Roman" w:hAnsi="Segoe UI" w:cs="Segoe UI"/>
-          <w:color w:val="24292E"/>
-          <w:highlight w:val="yellow"/>
-        </w:rPr>
-        <w:t>Veteran tuition policy…oh that’s good</w:t>
-      </w:r>
-      <w:r>
-        <w:rPr>
-          <w:rFonts w:ascii="Segoe UI" w:eastAsia="Times New Roman" w:hAnsi="Segoe UI" w:cs="Segoe UI"/>
-          <w:color w:val="24292E"/>
-        </w:rPr>
-        <w:t xml:space="preserve">. Let’s see (clicked it…and Page Not Found). Some colleges will make you pay even if the…I’ve had this problem with my daughter. </w:t>
-      </w:r>
-      <w:r>
-        <w:rPr>
-          <w:rFonts w:ascii="Segoe UI" w:eastAsia="Times New Roman" w:hAnsi="Segoe UI" w:cs="Segoe UI"/>
-          <w:color w:val="24292E"/>
-          <w:highlight w:val="yellow"/>
-        </w:rPr>
-        <w:t xml:space="preserve">Colleges will make you pay </w:t>
-      </w:r>
-      <w:r>
-        <w:rPr>
-          <w:rFonts w:ascii="Segoe UI" w:eastAsia="Times New Roman" w:hAnsi="Segoe UI" w:cs="Segoe UI"/>
-          <w:color w:val="24292E"/>
-          <w:highlight w:val="yellow"/>
-        </w:rPr>
-        <w:t>if they didn’t either have the right paperwork in time, but would reimburse you after they got the money from the VA</w:t>
-      </w:r>
-      <w:r>
-        <w:rPr>
-          <w:rFonts w:ascii="Segoe UI" w:eastAsia="Times New Roman" w:hAnsi="Segoe UI" w:cs="Segoe UI"/>
-          <w:color w:val="24292E"/>
-        </w:rPr>
-        <w:t xml:space="preserve">.  It was a really irritating process – I mostly had that issue with my daughter’s [school].  Not really with Veterans, but mostly with dependents.  I like that you can review the school’s policy…though I guess you can’t read that page right now.  If you </w:t>
-      </w:r>
-      <w:r>
-        <w:rPr>
-          <w:rFonts w:ascii="Segoe UI" w:eastAsia="Times New Roman" w:hAnsi="Segoe UI" w:cs="Segoe UI"/>
-          <w:color w:val="24292E"/>
-        </w:rPr>
-        <w:lastRenderedPageBreak/>
-        <w:t xml:space="preserve">can review it right here and they say if you don’t have the paperwork, you have to pay and we’ll reimburse you, that’s good to know.  </w:t>
-      </w:r>
-    </w:p>
-    <w:p>
-      <w:pPr>
-        <w:numPr>
-          <w:ilvl w:val="1"/>
-          <w:numId w:val="5"/>
-        </w:numPr>
-        <w:shd w:val="clear" w:color="auto" w:fill="FFFFFF"/>
-        <w:spacing w:before="100" w:beforeAutospacing="1" w:after="100" w:afterAutospacing="1"/>
-        <w:rPr>
-          <w:rFonts w:ascii="Segoe UI" w:eastAsia="Times New Roman" w:hAnsi="Segoe UI" w:cs="Segoe UI"/>
-          <w:color w:val="24292E"/>
-        </w:rPr>
-      </w:pPr>
-      <w:r>
-        <w:rPr>
-          <w:rFonts w:ascii="Segoe UI" w:eastAsia="Times New Roman" w:hAnsi="Segoe UI" w:cs="Segoe UI"/>
-          <w:color w:val="24292E"/>
-          <w:highlight w:val="yellow"/>
-        </w:rPr>
-        <w:t>A phone number [would be helpful</w:t>
-      </w:r>
-      <w:r>
-        <w:rPr>
-          <w:rFonts w:ascii="Segoe UI" w:eastAsia="Times New Roman" w:hAnsi="Segoe UI" w:cs="Segoe UI"/>
-          <w:color w:val="24292E"/>
-        </w:rPr>
-        <w:t xml:space="preserve">].  There’s an address…most people don’t physically go there.  I do see the link (website), but a phone number or an email would be more helpful.  People don’t just walk in doors anymore – especially with COVID.  </w:t>
-      </w:r>
-      <w:r>
-        <w:rPr>
-          <w:rFonts w:ascii="Segoe UI" w:eastAsia="Times New Roman" w:hAnsi="Segoe UI" w:cs="Segoe UI"/>
-          <w:color w:val="24292E"/>
-          <w:highlight w:val="yellow"/>
-        </w:rPr>
-        <w:t>Usually when there’s a dot (you are here dot) – usually that’s a link.  I don’t know if that’s something you’re considering. Normally that’s a link to like a map</w:t>
-      </w:r>
-      <w:r>
-        <w:rPr>
-          <w:rFonts w:ascii="Segoe UI" w:eastAsia="Times New Roman" w:hAnsi="Segoe UI" w:cs="Segoe UI"/>
-          <w:color w:val="24292E"/>
-        </w:rPr>
-        <w:t xml:space="preserve">.  </w:t>
-      </w:r>
-      <w:r>
-        <w:rPr>
-          <w:rFonts w:ascii="Segoe UI" w:eastAsia="Times New Roman" w:hAnsi="Segoe UI" w:cs="Segoe UI"/>
-          <w:color w:val="24292E"/>
-          <w:highlight w:val="yellow"/>
-        </w:rPr>
-        <w:t>It’s good to know it’s a for profit school and not a public, because that does make people…it’s a decision factor for some people</w:t>
-      </w:r>
-      <w:r>
-        <w:rPr>
-          <w:rFonts w:ascii="Segoe UI" w:eastAsia="Times New Roman" w:hAnsi="Segoe UI" w:cs="Segoe UI"/>
-          <w:color w:val="24292E"/>
-        </w:rPr>
-        <w:t xml:space="preserve">.  Opened scholarships and other VA funding…so I see what you’re doing here.  Clicked Yes on kicker bonus.  </w:t>
-      </w:r>
-      <w:proofErr w:type="gramStart"/>
-      <w:r>
-        <w:rPr>
-          <w:rFonts w:ascii="Segoe UI" w:eastAsia="Times New Roman" w:hAnsi="Segoe UI" w:cs="Segoe UI"/>
-          <w:color w:val="24292E"/>
-        </w:rPr>
-        <w:t>So</w:t>
-      </w:r>
-      <w:proofErr w:type="gramEnd"/>
-      <w:r>
-        <w:rPr>
-          <w:rFonts w:ascii="Segoe UI" w:eastAsia="Times New Roman" w:hAnsi="Segoe UI" w:cs="Segoe UI"/>
-          <w:color w:val="24292E"/>
-        </w:rPr>
-        <w:t xml:space="preserve"> when I did my GI Bill, I did buy into the kicker.  You understand when you buy into a kicker, then you get an additional amount of money each month.  If you push that button, it allows you to put that into your calculations</w:t>
-      </w:r>
-      <w:r>
-        <w:rPr>
-          <w:rFonts w:ascii="Segoe UI" w:eastAsia="Times New Roman" w:hAnsi="Segoe UI" w:cs="Segoe UI"/>
-          <w:color w:val="24292E"/>
-          <w:highlight w:val="yellow"/>
-        </w:rPr>
-        <w:t xml:space="preserve">.  Does it put it in your housing allowance…I don’t really see where it </w:t>
-      </w:r>
-      <w:proofErr w:type="gramStart"/>
-      <w:r>
-        <w:rPr>
-          <w:rFonts w:ascii="Segoe UI" w:eastAsia="Times New Roman" w:hAnsi="Segoe UI" w:cs="Segoe UI"/>
-          <w:color w:val="24292E"/>
-          <w:highlight w:val="yellow"/>
-        </w:rPr>
-        <w:t>went ..</w:t>
-      </w:r>
-      <w:proofErr w:type="gramEnd"/>
-      <w:r>
-        <w:rPr>
-          <w:rFonts w:ascii="Segoe UI" w:eastAsia="Times New Roman" w:hAnsi="Segoe UI" w:cs="Segoe UI"/>
-          <w:color w:val="24292E"/>
-          <w:highlight w:val="yellow"/>
-        </w:rPr>
-        <w:t xml:space="preserve">  If I push No…where did it go?  Ok yes, housing allowance.  Figured it out</w:t>
-      </w:r>
-      <w:r>
-        <w:rPr>
-          <w:rFonts w:ascii="Segoe UI" w:eastAsia="Times New Roman" w:hAnsi="Segoe UI" w:cs="Segoe UI"/>
-          <w:color w:val="24292E"/>
-        </w:rPr>
-        <w:t xml:space="preserve">.  I see now.  I thought that’s where it went.  That’s fun.  </w:t>
-      </w:r>
-    </w:p>
-    <w:p>
-      <w:pPr>
-        <w:numPr>
-          <w:ilvl w:val="1"/>
-          <w:numId w:val="5"/>
-        </w:numPr>
-        <w:shd w:val="clear" w:color="auto" w:fill="FFFFFF"/>
-        <w:spacing w:before="100" w:beforeAutospacing="1" w:after="100" w:afterAutospacing="1"/>
-        <w:rPr>
-          <w:rFonts w:ascii="Segoe UI" w:eastAsia="Times New Roman" w:hAnsi="Segoe UI" w:cs="Segoe UI"/>
-          <w:color w:val="24292E"/>
-        </w:rPr>
-      </w:pPr>
-      <w:r>
-        <w:rPr>
-          <w:rFonts w:ascii="Segoe UI" w:eastAsia="Times New Roman" w:hAnsi="Segoe UI" w:cs="Segoe UI"/>
-          <w:color w:val="24292E"/>
-        </w:rPr>
-        <w:t xml:space="preserve">Ok so, one thing </w:t>
-      </w:r>
-      <w:r>
-        <w:rPr>
-          <w:rFonts w:ascii="Segoe UI" w:eastAsia="Times New Roman" w:hAnsi="Segoe UI" w:cs="Segoe UI"/>
-          <w:color w:val="24292E"/>
-          <w:highlight w:val="yellow"/>
-        </w:rPr>
-        <w:t xml:space="preserve">I know about this location is that there is little to no </w:t>
-      </w:r>
-      <w:r>
-        <w:rPr>
-          <w:rFonts w:ascii="Segoe UI" w:eastAsia="Times New Roman" w:hAnsi="Segoe UI" w:cs="Segoe UI"/>
-          <w:color w:val="24292E"/>
-          <w:highlight w:val="yellow"/>
-        </w:rPr>
-        <w:t>transportation</w:t>
-      </w:r>
-      <w:r>
-        <w:rPr>
-          <w:rFonts w:ascii="Segoe UI" w:eastAsia="Times New Roman" w:hAnsi="Segoe UI" w:cs="Segoe UI"/>
-          <w:color w:val="24292E"/>
-          <w:highlight w:val="yellow"/>
-        </w:rPr>
-        <w:t>, no dormitories, no locations for food. You have to travel to get anything to eat</w:t>
-      </w:r>
-      <w:r>
-        <w:rPr>
-          <w:rFonts w:ascii="Segoe UI" w:eastAsia="Times New Roman" w:hAnsi="Segoe UI" w:cs="Segoe UI"/>
-          <w:color w:val="24292E"/>
-        </w:rPr>
-        <w:t xml:space="preserve">.  I don’t know how </w:t>
-      </w:r>
-      <w:proofErr w:type="spellStart"/>
-      <w:r>
-        <w:rPr>
-          <w:rFonts w:ascii="Segoe UI" w:eastAsia="Times New Roman" w:hAnsi="Segoe UI" w:cs="Segoe UI"/>
-          <w:color w:val="24292E"/>
-        </w:rPr>
-        <w:t>all inclusive</w:t>
-      </w:r>
-      <w:proofErr w:type="spellEnd"/>
-      <w:r>
-        <w:rPr>
-          <w:rFonts w:ascii="Segoe UI" w:eastAsia="Times New Roman" w:hAnsi="Segoe UI" w:cs="Segoe UI"/>
-          <w:color w:val="24292E"/>
-        </w:rPr>
-        <w:t xml:space="preserve"> you’re trying to get, but if you’re helping a student decide if they’re trying to go to school here. A lot of people who have never gone to this location and not able to access a map, you wouldn’t be able to know </w:t>
-      </w:r>
-      <w:proofErr w:type="spellStart"/>
-      <w:r>
-        <w:rPr>
-          <w:rFonts w:ascii="Segoe UI" w:eastAsia="Times New Roman" w:hAnsi="Segoe UI" w:cs="Segoe UI"/>
-          <w:color w:val="24292E"/>
-        </w:rPr>
-        <w:t>its</w:t>
-      </w:r>
-      <w:proofErr w:type="spellEnd"/>
-      <w:r>
-        <w:rPr>
-          <w:rFonts w:ascii="Segoe UI" w:eastAsia="Times New Roman" w:hAnsi="Segoe UI" w:cs="Segoe UI"/>
-          <w:color w:val="24292E"/>
-        </w:rPr>
-        <w:t xml:space="preserve"> in an industrial park area, so you wouldn’t know that it’s secluded. This location wouldn’t be friendly to someone who didn’t have their own transportation, place to live, food…not a location that would be friendly to someone who wasn’t established.</w:t>
-      </w:r>
-    </w:p>
-    <w:p>
-      <w:pPr>
-        <w:numPr>
-          <w:ilvl w:val="1"/>
-          <w:numId w:val="5"/>
-        </w:numPr>
-        <w:shd w:val="clear" w:color="auto" w:fill="FFFFFF"/>
-        <w:spacing w:before="100" w:beforeAutospacing="1" w:after="100" w:afterAutospacing="1"/>
-        <w:rPr>
-          <w:rFonts w:ascii="Segoe UI" w:eastAsia="Times New Roman" w:hAnsi="Segoe UI" w:cs="Segoe UI"/>
-          <w:color w:val="24292E"/>
-        </w:rPr>
-      </w:pPr>
-      <w:r>
-        <w:rPr>
-          <w:rFonts w:ascii="Segoe UI" w:eastAsia="Times New Roman" w:hAnsi="Segoe UI" w:cs="Segoe UI"/>
-          <w:color w:val="24292E"/>
-        </w:rPr>
-        <w:t xml:space="preserve">This location – being in the military you have a lot of satellite learning locations throughout the bases you’ve been on – you’ve seen a lot of satellite colleges. </w:t>
-      </w:r>
-      <w:r>
-        <w:rPr>
-          <w:rFonts w:ascii="Segoe UI" w:eastAsia="Times New Roman" w:hAnsi="Segoe UI" w:cs="Segoe UI"/>
-          <w:color w:val="24292E"/>
-          <w:highlight w:val="yellow"/>
-        </w:rPr>
-        <w:t>This satellite location has a library – that is not on this page.  I say that because it’s something a student might want to know</w:t>
-      </w:r>
-      <w:r>
-        <w:rPr>
-          <w:rFonts w:ascii="Segoe UI" w:eastAsia="Times New Roman" w:hAnsi="Segoe UI" w:cs="Segoe UI"/>
-          <w:color w:val="24292E"/>
-        </w:rPr>
-        <w:t xml:space="preserve">. The satellite I went to at ITT Tech didn’t have one, but they had a computer lab.  </w:t>
-      </w:r>
-      <w:r>
-        <w:rPr>
-          <w:rFonts w:ascii="Segoe UI" w:eastAsia="Times New Roman" w:hAnsi="Segoe UI" w:cs="Segoe UI"/>
-          <w:color w:val="24292E"/>
-          <w:highlight w:val="yellow"/>
-        </w:rPr>
-        <w:t xml:space="preserve">Those kinds of things – the student likes to know.  Does the college have these types of </w:t>
-      </w:r>
-      <w:proofErr w:type="gramStart"/>
-      <w:r>
-        <w:rPr>
-          <w:rFonts w:ascii="Segoe UI" w:eastAsia="Times New Roman" w:hAnsi="Segoe UI" w:cs="Segoe UI"/>
-          <w:color w:val="24292E"/>
-          <w:highlight w:val="yellow"/>
-        </w:rPr>
-        <w:t>amenities.</w:t>
-      </w:r>
-      <w:proofErr w:type="gramEnd"/>
-      <w:r>
-        <w:rPr>
-          <w:rFonts w:ascii="Segoe UI" w:eastAsia="Times New Roman" w:hAnsi="Segoe UI" w:cs="Segoe UI"/>
-          <w:color w:val="24292E"/>
-          <w:highlight w:val="yellow"/>
-        </w:rPr>
-        <w:t xml:space="preserve">  These are all important to the student</w:t>
-      </w:r>
-      <w:r>
-        <w:rPr>
-          <w:rFonts w:ascii="Segoe UI" w:eastAsia="Times New Roman" w:hAnsi="Segoe UI" w:cs="Segoe UI"/>
-          <w:color w:val="24292E"/>
-        </w:rPr>
-        <w:t xml:space="preserve">.  </w:t>
-      </w:r>
-      <w:r>
-        <w:rPr>
-          <w:rFonts w:ascii="Segoe UI" w:eastAsia="Times New Roman" w:hAnsi="Segoe UI" w:cs="Segoe UI"/>
-          <w:color w:val="24292E"/>
-          <w:highlight w:val="yellow"/>
-        </w:rPr>
-        <w:t xml:space="preserve">Satellite colleges come in such a wide variety of flavors – you can get just bare bones that its rooms and </w:t>
-      </w:r>
-      <w:proofErr w:type="gramStart"/>
-      <w:r>
-        <w:rPr>
-          <w:rFonts w:ascii="Segoe UI" w:eastAsia="Times New Roman" w:hAnsi="Segoe UI" w:cs="Segoe UI"/>
-          <w:color w:val="24292E"/>
-          <w:highlight w:val="yellow"/>
-        </w:rPr>
-        <w:t>free floating</w:t>
-      </w:r>
-      <w:proofErr w:type="gramEnd"/>
-      <w:r>
-        <w:rPr>
-          <w:rFonts w:ascii="Segoe UI" w:eastAsia="Times New Roman" w:hAnsi="Segoe UI" w:cs="Segoe UI"/>
-          <w:color w:val="24292E"/>
-          <w:highlight w:val="yellow"/>
-        </w:rPr>
-        <w:t xml:space="preserve"> teachers or so involved that you have every amenity possible (library, cafeteria, etc.).</w:t>
-      </w:r>
-      <w:r>
-        <w:rPr>
-          <w:rFonts w:ascii="Segoe UI" w:eastAsia="Times New Roman" w:hAnsi="Segoe UI" w:cs="Segoe UI"/>
-          <w:color w:val="24292E"/>
-        </w:rPr>
-        <w:t xml:space="preserve"> You just never know until you get there.  I started going to satellite schools in 1998…I’ve lost count of the number of satellite schools I’ve been to.  I’ve gone all the way through </w:t>
-      </w:r>
-      <w:proofErr w:type="gramStart"/>
-      <w:r>
-        <w:rPr>
-          <w:rFonts w:ascii="Segoe UI" w:eastAsia="Times New Roman" w:hAnsi="Segoe UI" w:cs="Segoe UI"/>
-          <w:color w:val="24292E"/>
-        </w:rPr>
-        <w:t>masters</w:t>
-      </w:r>
-      <w:proofErr w:type="gramEnd"/>
-      <w:r>
-        <w:rPr>
-          <w:rFonts w:ascii="Segoe UI" w:eastAsia="Times New Roman" w:hAnsi="Segoe UI" w:cs="Segoe UI"/>
-          <w:color w:val="24292E"/>
-        </w:rPr>
-        <w:t xml:space="preserve"> level classes.  You get every flavor in between of satellite colleges. Some will even have almost a full cafeteria.  Like Priceline – what </w:t>
-      </w:r>
-      <w:r>
-        <w:rPr>
-          <w:rFonts w:ascii="Segoe UI" w:eastAsia="Times New Roman" w:hAnsi="Segoe UI" w:cs="Segoe UI"/>
-          <w:color w:val="24292E"/>
-        </w:rPr>
-        <w:lastRenderedPageBreak/>
-        <w:t xml:space="preserve">amenities does this hotel have.  It has this or it has that.  Does it have a lending closet?  ITT Tech had a computer lending closet – if you didn’t have a computer, you could lend one.  </w:t>
-      </w:r>
-    </w:p>
-    <w:p>
-      <w:pPr>
-        <w:numPr>
-          <w:ilvl w:val="1"/>
-          <w:numId w:val="5"/>
-        </w:numPr>
-        <w:shd w:val="clear" w:color="auto" w:fill="FFFFFF"/>
-        <w:spacing w:before="100" w:beforeAutospacing="1" w:after="100" w:afterAutospacing="1"/>
-        <w:rPr>
-          <w:rFonts w:ascii="Segoe UI" w:eastAsia="Times New Roman" w:hAnsi="Segoe UI" w:cs="Segoe UI"/>
-          <w:color w:val="24292E"/>
-        </w:rPr>
-      </w:pPr>
-      <w:r>
-        <w:rPr>
-          <w:rFonts w:ascii="Segoe UI" w:eastAsia="Times New Roman" w:hAnsi="Segoe UI" w:cs="Segoe UI"/>
-          <w:color w:val="24292E"/>
-        </w:rPr>
-        <w:t>How were you finding out if schools were accredited?</w:t>
-      </w:r>
-    </w:p>
-    <w:p>
-      <w:pPr>
-        <w:numPr>
-          <w:ilvl w:val="2"/>
-          <w:numId w:val="5"/>
-        </w:numPr>
-        <w:shd w:val="clear" w:color="auto" w:fill="FFFFFF"/>
-        <w:spacing w:before="100" w:beforeAutospacing="1" w:after="100" w:afterAutospacing="1"/>
-        <w:rPr>
-          <w:rFonts w:ascii="Segoe UI" w:eastAsia="Times New Roman" w:hAnsi="Segoe UI" w:cs="Segoe UI"/>
-          <w:color w:val="24292E"/>
-        </w:rPr>
-      </w:pPr>
-      <w:r>
-        <w:rPr>
-          <w:rFonts w:ascii="Segoe UI" w:eastAsia="Times New Roman" w:hAnsi="Segoe UI" w:cs="Segoe UI"/>
-          <w:color w:val="24292E"/>
-        </w:rPr>
-        <w:t xml:space="preserve">I would ask the colleges – used to have to look them up in </w:t>
-      </w:r>
-      <w:proofErr w:type="gramStart"/>
-      <w:r>
-        <w:rPr>
-          <w:rFonts w:ascii="Segoe UI" w:eastAsia="Times New Roman" w:hAnsi="Segoe UI" w:cs="Segoe UI"/>
-          <w:color w:val="24292E"/>
-        </w:rPr>
-        <w:t>books, or</w:t>
-      </w:r>
-      <w:proofErr w:type="gramEnd"/>
-      <w:r>
-        <w:rPr>
-          <w:rFonts w:ascii="Segoe UI" w:eastAsia="Times New Roman" w:hAnsi="Segoe UI" w:cs="Segoe UI"/>
-          <w:color w:val="24292E"/>
-        </w:rPr>
-        <w:t xml:space="preserve"> ask them in their offices. Ask which agency </w:t>
-      </w:r>
-      <w:proofErr w:type="gramStart"/>
-      <w:r>
-        <w:rPr>
-          <w:rFonts w:ascii="Segoe UI" w:eastAsia="Times New Roman" w:hAnsi="Segoe UI" w:cs="Segoe UI"/>
-          <w:color w:val="24292E"/>
-        </w:rPr>
-        <w:t>are you</w:t>
-      </w:r>
-      <w:proofErr w:type="gramEnd"/>
-      <w:r>
-        <w:rPr>
-          <w:rFonts w:ascii="Segoe UI" w:eastAsia="Times New Roman" w:hAnsi="Segoe UI" w:cs="Segoe UI"/>
-          <w:color w:val="24292E"/>
-        </w:rPr>
-        <w:t xml:space="preserve"> accredited to – and you look up online </w:t>
-      </w:r>
-      <w:r>
-        <w:rPr>
-          <w:rFonts w:ascii="Segoe UI" w:eastAsia="Times New Roman" w:hAnsi="Segoe UI" w:cs="Segoe UI"/>
-          <w:color w:val="24292E"/>
-        </w:rPr>
-        <w:t>at the agency. Particularly after ITT I would go and check since I’d been burned.</w:t>
-      </w:r>
-    </w:p>
-    <w:p>
-      <w:pPr>
-        <w:numPr>
-          <w:ilvl w:val="1"/>
-          <w:numId w:val="5"/>
-        </w:numPr>
-        <w:shd w:val="clear" w:color="auto" w:fill="FFFFFF"/>
-        <w:spacing w:before="100" w:beforeAutospacing="1" w:after="100" w:afterAutospacing="1"/>
-        <w:rPr>
-          <w:rFonts w:ascii="Segoe UI" w:eastAsia="Times New Roman" w:hAnsi="Segoe UI" w:cs="Segoe UI"/>
-          <w:color w:val="24292E"/>
-        </w:rPr>
-      </w:pPr>
-      <w:r>
-        <w:rPr>
-          <w:rFonts w:ascii="Segoe UI" w:eastAsia="Times New Roman" w:hAnsi="Segoe UI" w:cs="Segoe UI"/>
-          <w:color w:val="24292E"/>
-        </w:rPr>
-        <w:t>When you’re t</w:t>
-      </w:r>
-      <w:r>
-        <w:rPr>
-          <w:rFonts w:ascii="Segoe UI" w:eastAsia="Times New Roman" w:hAnsi="Segoe UI" w:cs="Segoe UI"/>
-          <w:color w:val="24292E"/>
-        </w:rPr>
-        <w:t>r</w:t>
-      </w:r>
-      <w:r>
-        <w:rPr>
-          <w:rFonts w:ascii="Segoe UI" w:eastAsia="Times New Roman" w:hAnsi="Segoe UI" w:cs="Segoe UI"/>
-          <w:color w:val="24292E"/>
-        </w:rPr>
-        <w:t>ying to find out if schools will accept credits, talk me through that process.</w:t>
-      </w:r>
-    </w:p>
-    <w:p>
-      <w:pPr>
-        <w:numPr>
-          <w:ilvl w:val="2"/>
-          <w:numId w:val="5"/>
-        </w:numPr>
-        <w:shd w:val="clear" w:color="auto" w:fill="FFFFFF"/>
-        <w:spacing w:before="100" w:beforeAutospacing="1" w:after="100" w:afterAutospacing="1"/>
-        <w:rPr>
-          <w:rFonts w:ascii="Segoe UI" w:eastAsia="Times New Roman" w:hAnsi="Segoe UI" w:cs="Segoe UI"/>
-          <w:color w:val="24292E"/>
-        </w:rPr>
-      </w:pPr>
-      <w:r>
-        <w:rPr>
-          <w:rFonts w:ascii="Segoe UI" w:eastAsia="Times New Roman" w:hAnsi="Segoe UI" w:cs="Segoe UI"/>
-          <w:color w:val="24292E"/>
-          <w:highlight w:val="yellow"/>
-        </w:rPr>
-        <w:t>I would initially start talking to a school counselor or liaison and start an email conversation and talk about the idea of transferring credits and they would usually send me a form asking me to sign something to review. And then I would send them my transcripts</w:t>
-      </w:r>
-      <w:r>
-        <w:rPr>
-          <w:rFonts w:ascii="Segoe UI" w:eastAsia="Times New Roman" w:hAnsi="Segoe UI" w:cs="Segoe UI"/>
-          <w:color w:val="24292E"/>
-        </w:rPr>
-        <w:t>.  Usually I just talk to someone in admissions – they tell me it doesn’t have to be a Veteran liaison. That comes in with financial aid.</w:t>
-      </w:r>
-    </w:p>
-    <w:p>
-      <w:pPr>
-        <w:shd w:val="clear" w:color="auto" w:fill="FFFFFF"/>
-        <w:spacing w:after="240"/>
-        <w:rPr>
-          <w:rFonts w:ascii="Segoe UI" w:eastAsia="Times New Roman" w:hAnsi="Segoe UI" w:cs="Segoe UI"/>
-          <w:color w:val="24292E"/>
-        </w:rPr>
-      </w:pPr>
-      <w:r>
-        <w:rPr>
-          <w:rFonts w:ascii="Segoe UI" w:eastAsia="Times New Roman" w:hAnsi="Segoe UI" w:cs="Segoe UI"/>
-          <w:color w:val="24292E"/>
-        </w:rPr>
-        <w:t>Search Results page:</w:t>
+          <w:i/>
+          <w:iCs/>
+          <w:color w:val="000000" w:themeColor="text1"/>
+        </w:rPr>
+        <w:t xml:space="preserve"> I could see where else I could go. </w:t>
       </w:r>
     </w:p>
     <w:p>
@@ -2116,6 +1578,213 @@
     </w:p>
     <w:p>
       <w:pPr>
+        <w:numPr>
+          <w:ilvl w:val="0"/>
+          <w:numId w:val="6"/>
+        </w:numPr>
+        <w:shd w:val="clear" w:color="auto" w:fill="FFFFFF"/>
+        <w:spacing w:before="60" w:after="100" w:afterAutospacing="1"/>
+        <w:rPr>
+          <w:rFonts w:ascii="Segoe UI" w:eastAsia="Times New Roman" w:hAnsi="Segoe UI" w:cs="Segoe UI"/>
+          <w:color w:val="24292E"/>
+        </w:rPr>
+      </w:pPr>
+      <w:r>
+        <w:rPr>
+          <w:rFonts w:ascii="Segoe UI" w:eastAsia="Times New Roman" w:hAnsi="Segoe UI" w:cs="Segoe UI"/>
+          <w:color w:val="24292E"/>
+        </w:rPr>
+        <w:lastRenderedPageBreak/>
+        <w:t>What would you do next?</w:t>
+      </w:r>
+      <w:r>
+        <w:rPr>
+          <w:rFonts w:ascii="Segoe UI" w:eastAsia="Times New Roman" w:hAnsi="Segoe UI" w:cs="Segoe UI"/>
+          <w:noProof/>
+          <w:color w:val="24292E"/>
+        </w:rPr>
+        <w:drawing>
+          <wp:inline distT="0" distB="0" distL="0" distR="0" wp14:anchorId="7BBD6160" wp14:editId="5D319201">
+            <wp:extent cx="5943099" cy="3477296"/>
+            <wp:effectExtent l="0" t="0" r="635" b="2540"/>
+            <wp:docPr id="2" name="Picture 2" descr="Graphical user interface, application&#10;&#10;Description automatically generated"/>
+            <wp:cNvGraphicFramePr>
+              <a:graphicFrameLocks xmlns:a="http://schemas.openxmlformats.org/drawingml/2006/main" noChangeAspect="1"/>
+            </wp:cNvGraphicFramePr>
+            <a:graphic xmlns:a="http://schemas.openxmlformats.org/drawingml/2006/main">
+              <a:graphicData uri="http://schemas.openxmlformats.org/drawingml/2006/picture">
+                <pic:pic xmlns:pic="http://schemas.openxmlformats.org/drawingml/2006/picture">
+                  <pic:nvPicPr>
+                    <pic:cNvPr id="2" name="Picture 2" descr="Graphical user interface, application&#10;&#10;Description automatically generated"/>
+                    <pic:cNvPicPr/>
+                  </pic:nvPicPr>
+                  <pic:blipFill rotWithShape="1">
+                    <a:blip r:embed="rId6" cstate="print">
+                      <a:extLst>
+                        <a:ext uri="{28A0092B-C50C-407E-A947-70E740481C1C}">
+                          <a14:useLocalDpi xmlns:a14="http://schemas.microsoft.com/office/drawing/2010/main" val="0"/>
+                        </a:ext>
+                      </a:extLst>
+                    </a:blip>
+                    <a:srcRect t="24998" b="22675"/>
+                    <a:stretch/>
+                  </pic:blipFill>
+                  <pic:spPr bwMode="auto">
+                    <a:xfrm>
+                      <a:off x="0" y="0"/>
+                      <a:ext cx="5943600" cy="3477589"/>
+                    </a:xfrm>
+                    <a:prstGeom prst="rect">
+                      <a:avLst/>
+                    </a:prstGeom>
+                    <a:ln>
+                      <a:noFill/>
+                    </a:ln>
+                    <a:extLst>
+                      <a:ext uri="{53640926-AAD7-44D8-BBD7-CCE9431645EC}">
+                        <a14:shadowObscured xmlns:a14="http://schemas.microsoft.com/office/drawing/2010/main"/>
+                      </a:ext>
+                    </a:extLst>
+                  </pic:spPr>
+                </pic:pic>
+              </a:graphicData>
+            </a:graphic>
+          </wp:inline>
+        </w:drawing>
+      </w:r>
+      <w:r>
+        <w:rPr>
+          <w:rFonts w:ascii="Segoe UI" w:eastAsia="Times New Roman" w:hAnsi="Segoe UI" w:cs="Segoe UI"/>
+          <w:color w:val="24292E"/>
+        </w:rPr>
+        <w:br/>
+        <w:t xml:space="preserve">well </w:t>
+      </w:r>
+      <w:proofErr w:type="spellStart"/>
+      <w:r>
+        <w:rPr>
+          <w:rFonts w:ascii="Segoe UI" w:eastAsia="Times New Roman" w:hAnsi="Segoe UI" w:cs="Segoe UI"/>
+          <w:color w:val="24292E"/>
+        </w:rPr>
+        <w:t>lets</w:t>
+      </w:r>
+      <w:proofErr w:type="spellEnd"/>
+      <w:r>
+        <w:rPr>
+          <w:rFonts w:ascii="Segoe UI" w:eastAsia="Times New Roman" w:hAnsi="Segoe UI" w:cs="Segoe UI"/>
+          <w:color w:val="24292E"/>
+        </w:rPr>
+        <w:t xml:space="preserve"> see, I think the next thing </w:t>
+      </w:r>
+      <w:proofErr w:type="spellStart"/>
+      <w:r>
+        <w:rPr>
+          <w:rFonts w:ascii="Segoe UI" w:eastAsia="Times New Roman" w:hAnsi="Segoe UI" w:cs="Segoe UI"/>
+          <w:color w:val="24292E"/>
+        </w:rPr>
+        <w:t>id</w:t>
+      </w:r>
+      <w:proofErr w:type="spellEnd"/>
+      <w:r>
+        <w:rPr>
+          <w:rFonts w:ascii="Segoe UI" w:eastAsia="Times New Roman" w:hAnsi="Segoe UI" w:cs="Segoe UI"/>
+          <w:color w:val="24292E"/>
+        </w:rPr>
+        <w:t xml:space="preserve"> see how clicking in person only impacts my housing allowance… um and that did up it so if that’s what it would take I would definitely change to in person classes.</w:t>
+      </w:r>
+    </w:p>
+    <w:p>
+      <w:pPr>
+        <w:numPr>
+          <w:ilvl w:val="0"/>
+          <w:numId w:val="6"/>
+        </w:numPr>
+        <w:shd w:val="clear" w:color="auto" w:fill="FFFFFF"/>
+        <w:spacing w:before="60" w:after="100" w:afterAutospacing="1"/>
+        <w:rPr>
+          <w:rFonts w:ascii="Segoe UI" w:eastAsia="Times New Roman" w:hAnsi="Segoe UI" w:cs="Segoe UI"/>
+          <w:color w:val="24292E"/>
+        </w:rPr>
+      </w:pPr>
+      <w:r>
+        <w:rPr>
+          <w:rFonts w:ascii="Segoe UI" w:eastAsia="Times New Roman" w:hAnsi="Segoe UI" w:cs="Segoe UI"/>
+          <w:color w:val="24292E"/>
+        </w:rPr>
+        <w:t xml:space="preserve">Oh I think the </w:t>
+      </w:r>
+      <w:r>
+        <w:rPr>
+          <w:rFonts w:ascii="Segoe UI" w:eastAsia="Times New Roman" w:hAnsi="Segoe UI" w:cs="Segoe UI"/>
+          <w:color w:val="24292E"/>
+        </w:rPr>
+        <w:t>cumulative</w:t>
+      </w:r>
+      <w:r>
+        <w:rPr>
+          <w:rFonts w:ascii="Segoe UI" w:eastAsia="Times New Roman" w:hAnsi="Segoe UI" w:cs="Segoe UI"/>
+          <w:color w:val="24292E"/>
+        </w:rPr>
+        <w:t xml:space="preserve"> post 9/11 changed that to you, </w:t>
+      </w:r>
+      <w:proofErr w:type="spellStart"/>
+      <w:r>
+        <w:rPr>
+          <w:rFonts w:ascii="Segoe UI" w:eastAsia="Times New Roman" w:hAnsi="Segoe UI" w:cs="Segoe UI"/>
+          <w:color w:val="24292E"/>
+        </w:rPr>
+        <w:t>lets</w:t>
+      </w:r>
+      <w:proofErr w:type="spellEnd"/>
+      <w:r>
+        <w:rPr>
+          <w:rFonts w:ascii="Segoe UI" w:eastAsia="Times New Roman" w:hAnsi="Segoe UI" w:cs="Segoe UI"/>
+          <w:color w:val="24292E"/>
+        </w:rPr>
+        <w:t xml:space="preserve"> try updating that…</w:t>
+      </w:r>
+    </w:p>
+    <w:p>
+      <w:pPr>
+        <w:numPr>
+          <w:ilvl w:val="0"/>
+          <w:numId w:val="6"/>
+        </w:numPr>
+        <w:shd w:val="clear" w:color="auto" w:fill="FFFFFF"/>
+        <w:spacing w:before="60" w:after="100" w:afterAutospacing="1"/>
+        <w:rPr>
+          <w:rFonts w:ascii="Segoe UI" w:eastAsia="Times New Roman" w:hAnsi="Segoe UI" w:cs="Segoe UI"/>
+          <w:color w:val="24292E"/>
+        </w:rPr>
+      </w:pPr>
+      <w:proofErr w:type="spellStart"/>
+      <w:proofErr w:type="gramStart"/>
+      <w:r>
+        <w:rPr>
+          <w:rFonts w:ascii="Segoe UI" w:eastAsia="Times New Roman" w:hAnsi="Segoe UI" w:cs="Segoe UI"/>
+          <w:color w:val="24292E"/>
+        </w:rPr>
+        <w:t>Lets</w:t>
+      </w:r>
+      <w:proofErr w:type="spellEnd"/>
+      <w:proofErr w:type="gramEnd"/>
+      <w:r>
+        <w:rPr>
+          <w:rFonts w:ascii="Segoe UI" w:eastAsia="Times New Roman" w:hAnsi="Segoe UI" w:cs="Segoe UI"/>
+          <w:color w:val="24292E"/>
+        </w:rPr>
+        <w:t xml:space="preserve"> click learn more…</w:t>
+      </w:r>
+      <w:r>
+        <w:rPr>
+          <w:rFonts w:ascii="Segoe UI" w:eastAsia="Times New Roman" w:hAnsi="Segoe UI" w:cs="Segoe UI"/>
+          <w:color w:val="24292E"/>
+        </w:rPr>
+        <w:br/>
+      </w:r>
+    </w:p>
+    <w:p>
+      <w:pPr>
         <w:shd w:val="clear" w:color="auto" w:fill="FFFFFF"/>
         <w:spacing w:after="240"/>
         <w:rPr>
@@ -2128,7 +1797,938 @@
           <w:rFonts w:ascii="Segoe UI" w:eastAsia="Times New Roman" w:hAnsi="Segoe UI" w:cs="Segoe UI"/>
           <w:color w:val="24292E"/>
         </w:rPr>
+        <w:lastRenderedPageBreak/>
         <w:t>School profile:</w:t>
+      </w:r>
+      <w:r>
+        <w:rPr>
+          <w:rFonts w:ascii="Segoe UI" w:eastAsia="Times New Roman" w:hAnsi="Segoe UI" w:cs="Segoe UI"/>
+          <w:noProof/>
+          <w:color w:val="24292E"/>
+        </w:rPr>
+        <w:drawing>
+          <wp:inline distT="0" distB="0" distL="0" distR="0" wp14:anchorId="3AE80A15" wp14:editId="321A9D15">
+            <wp:extent cx="5943600" cy="3383280"/>
+            <wp:effectExtent l="0" t="0" r="0" b="0"/>
+            <wp:docPr id="3" name="Picture 3" descr="A screen shot of a computer&#10;&#10;Description automatically generated"/>
+            <wp:cNvGraphicFramePr>
+              <a:graphicFrameLocks xmlns:a="http://schemas.openxmlformats.org/drawingml/2006/main" noChangeAspect="1"/>
+            </wp:cNvGraphicFramePr>
+            <a:graphic xmlns:a="http://schemas.openxmlformats.org/drawingml/2006/main">
+              <a:graphicData uri="http://schemas.openxmlformats.org/drawingml/2006/picture">
+                <pic:pic xmlns:pic="http://schemas.openxmlformats.org/drawingml/2006/picture">
+                  <pic:nvPicPr>
+                    <pic:cNvPr id="3" name="Picture 3" descr="A screen shot of a computer&#10;&#10;Description automatically generated"/>
+                    <pic:cNvPicPr/>
+                  </pic:nvPicPr>
+                  <pic:blipFill rotWithShape="1">
+                    <a:blip r:embed="rId7" cstate="print">
+                      <a:extLst>
+                        <a:ext uri="{28A0092B-C50C-407E-A947-70E740481C1C}">
+                          <a14:useLocalDpi xmlns:a14="http://schemas.microsoft.com/office/drawing/2010/main" val="0"/>
+                        </a:ext>
+                      </a:extLst>
+                    </a:blip>
+                    <a:srcRect t="24339" b="23833"/>
+                    <a:stretch/>
+                  </pic:blipFill>
+                  <pic:spPr bwMode="auto">
+                    <a:xfrm>
+                      <a:off x="0" y="0"/>
+                      <a:ext cx="5943600" cy="3383280"/>
+                    </a:xfrm>
+                    <a:prstGeom prst="rect">
+                      <a:avLst/>
+                    </a:prstGeom>
+                    <a:ln>
+                      <a:noFill/>
+                    </a:ln>
+                    <a:extLst>
+                      <a:ext uri="{53640926-AAD7-44D8-BBD7-CCE9431645EC}">
+                        <a14:shadowObscured xmlns:a14="http://schemas.microsoft.com/office/drawing/2010/main"/>
+                      </a:ext>
+                    </a:extLst>
+                  </pic:spPr>
+                </pic:pic>
+              </a:graphicData>
+            </a:graphic>
+          </wp:inline>
+        </w:drawing>
+      </w:r>
+      <w:r>
+        <w:rPr>
+          <w:rFonts w:ascii="Segoe UI" w:eastAsia="Times New Roman" w:hAnsi="Segoe UI" w:cs="Segoe UI"/>
+          <w:noProof/>
+          <w:color w:val="24292E"/>
+        </w:rPr>
+        <w:drawing>
+          <wp:inline distT="0" distB="0" distL="0" distR="0" wp14:anchorId="78F6FED3" wp14:editId="29B16403">
+            <wp:extent cx="5943266" cy="3593206"/>
+            <wp:effectExtent l="0" t="0" r="635" b="1270"/>
+            <wp:docPr id="4" name="Picture 4" descr="Graphical user interface, application&#10;&#10;Description automatically generated"/>
+            <wp:cNvGraphicFramePr>
+              <a:graphicFrameLocks xmlns:a="http://schemas.openxmlformats.org/drawingml/2006/main" noChangeAspect="1"/>
+            </wp:cNvGraphicFramePr>
+            <a:graphic xmlns:a="http://schemas.openxmlformats.org/drawingml/2006/main">
+              <a:graphicData uri="http://schemas.openxmlformats.org/drawingml/2006/picture">
+                <pic:pic xmlns:pic="http://schemas.openxmlformats.org/drawingml/2006/picture">
+                  <pic:nvPicPr>
+                    <pic:cNvPr id="4" name="Picture 4" descr="Graphical user interface, application&#10;&#10;Description automatically generated"/>
+                    <pic:cNvPicPr/>
+                  </pic:nvPicPr>
+                  <pic:blipFill rotWithShape="1">
+                    <a:blip r:embed="rId8" cstate="print">
+                      <a:extLst>
+                        <a:ext uri="{28A0092B-C50C-407E-A947-70E740481C1C}">
+                          <a14:useLocalDpi xmlns:a14="http://schemas.microsoft.com/office/drawing/2010/main" val="0"/>
+                        </a:ext>
+                      </a:extLst>
+                    </a:blip>
+                    <a:srcRect t="22097" b="22855"/>
+                    <a:stretch/>
+                  </pic:blipFill>
+                  <pic:spPr bwMode="auto">
+                    <a:xfrm>
+                      <a:off x="0" y="0"/>
+                      <a:ext cx="5943600" cy="3593408"/>
+                    </a:xfrm>
+                    <a:prstGeom prst="rect">
+                      <a:avLst/>
+                    </a:prstGeom>
+                    <a:ln>
+                      <a:noFill/>
+                    </a:ln>
+                    <a:extLst>
+                      <a:ext uri="{53640926-AAD7-44D8-BBD7-CCE9431645EC}">
+                        <a14:shadowObscured xmlns:a14="http://schemas.microsoft.com/office/drawing/2010/main"/>
+                      </a:ext>
+                    </a:extLst>
+                  </pic:spPr>
+                </pic:pic>
+              </a:graphicData>
+            </a:graphic>
+          </wp:inline>
+        </w:drawing>
+      </w:r>
+      <w:r>
+        <w:rPr>
+          <w:rFonts w:ascii="Segoe UI" w:eastAsia="Times New Roman" w:hAnsi="Segoe UI" w:cs="Segoe UI"/>
+          <w:color w:val="24292E"/>
+        </w:rPr>
+        <w:br/>
+        <w:t xml:space="preserve">well </w:t>
+      </w:r>
+      <w:r>
+        <w:rPr>
+          <w:rFonts w:ascii="Segoe UI" w:eastAsia="Times New Roman" w:hAnsi="Segoe UI" w:cs="Segoe UI"/>
+          <w:color w:val="24292E"/>
+        </w:rPr>
+        <w:t xml:space="preserve">I </w:t>
+      </w:r>
+      <w:r>
+        <w:rPr>
+          <w:rFonts w:ascii="Segoe UI" w:eastAsia="Times New Roman" w:hAnsi="Segoe UI" w:cs="Segoe UI"/>
+          <w:color w:val="24292E"/>
+        </w:rPr>
+        <w:t xml:space="preserve">see the tuition, housing, book stipend… first thing I notice is the estimated housing allowance compared to all other locations for strayer… the contact details for the physical address… </w:t>
+      </w:r>
+      <w:r>
+        <w:rPr>
+          <w:rFonts w:ascii="Segoe UI" w:eastAsia="Times New Roman" w:hAnsi="Segoe UI" w:cs="Segoe UI"/>
+          <w:color w:val="24292E"/>
+        </w:rPr>
+        <w:br/>
+      </w:r>
+      <w:r>
+        <w:rPr>
+          <w:rFonts w:ascii="Segoe UI" w:eastAsia="Times New Roman" w:hAnsi="Segoe UI" w:cs="Segoe UI"/>
+          <w:color w:val="24292E"/>
+        </w:rPr>
+        <w:br/>
+      </w:r>
+      <w:r>
+        <w:rPr>
+          <w:rFonts w:ascii="Segoe UI" w:eastAsia="Times New Roman" w:hAnsi="Segoe UI" w:cs="Segoe UI"/>
+          <w:color w:val="24292E"/>
+        </w:rPr>
+        <w:t xml:space="preserve">pauses at additional summary… </w:t>
+      </w:r>
+      <w:r>
+        <w:rPr>
+          <w:rFonts w:ascii="Segoe UI" w:eastAsia="Times New Roman" w:hAnsi="Segoe UI" w:cs="Segoe UI"/>
+          <w:noProof/>
+          <w:color w:val="24292E"/>
+        </w:rPr>
+        <w:lastRenderedPageBreak/>
+        <w:drawing>
+          <wp:inline distT="0" distB="0" distL="0" distR="0" wp14:anchorId="159FFA62" wp14:editId="5F289857">
+            <wp:extent cx="5943600" cy="3520440"/>
+            <wp:effectExtent l="0" t="0" r="0" b="0"/>
+            <wp:docPr id="5" name="Picture 5" descr="Graphical user interface, application&#10;&#10;Description automatically generated"/>
+            <wp:cNvGraphicFramePr>
+              <a:graphicFrameLocks xmlns:a="http://schemas.openxmlformats.org/drawingml/2006/main" noChangeAspect="1"/>
+            </wp:cNvGraphicFramePr>
+            <a:graphic xmlns:a="http://schemas.openxmlformats.org/drawingml/2006/main">
+              <a:graphicData uri="http://schemas.openxmlformats.org/drawingml/2006/picture">
+                <pic:pic xmlns:pic="http://schemas.openxmlformats.org/drawingml/2006/picture">
+                  <pic:nvPicPr>
+                    <pic:cNvPr id="5" name="Picture 5" descr="Graphical user interface, application&#10;&#10;Description automatically generated"/>
+                    <pic:cNvPicPr/>
+                  </pic:nvPicPr>
+                  <pic:blipFill rotWithShape="1">
+                    <a:blip r:embed="rId9" cstate="print">
+                      <a:extLst>
+                        <a:ext uri="{28A0092B-C50C-407E-A947-70E740481C1C}">
+                          <a14:useLocalDpi xmlns:a14="http://schemas.microsoft.com/office/drawing/2010/main" val="0"/>
+                        </a:ext>
+                      </a:extLst>
+                    </a:blip>
+                    <a:srcRect t="25110" b="21919"/>
+                    <a:stretch/>
+                  </pic:blipFill>
+                  <pic:spPr bwMode="auto">
+                    <a:xfrm>
+                      <a:off x="0" y="0"/>
+                      <a:ext cx="5943600" cy="3520440"/>
+                    </a:xfrm>
+                    <a:prstGeom prst="rect">
+                      <a:avLst/>
+                    </a:prstGeom>
+                    <a:ln>
+                      <a:noFill/>
+                    </a:ln>
+                    <a:extLst>
+                      <a:ext uri="{53640926-AAD7-44D8-BBD7-CCE9431645EC}">
+                        <a14:shadowObscured xmlns:a14="http://schemas.microsoft.com/office/drawing/2010/main"/>
+                      </a:ext>
+                    </a:extLst>
+                  </pic:spPr>
+                </pic:pic>
+              </a:graphicData>
+            </a:graphic>
+          </wp:inline>
+        </w:drawing>
+      </w:r>
+      <w:r>
+        <w:rPr>
+          <w:rFonts w:ascii="Segoe UI" w:eastAsia="Times New Roman" w:hAnsi="Segoe UI" w:cs="Segoe UI"/>
+          <w:color w:val="24292E"/>
+        </w:rPr>
+        <w:br/>
+      </w:r>
+      <w:r>
+        <w:rPr>
+          <w:rFonts w:ascii="Segoe UI" w:eastAsia="Times New Roman" w:hAnsi="Segoe UI" w:cs="Segoe UI"/>
+          <w:color w:val="24292E"/>
+        </w:rPr>
+        <w:br/>
+      </w:r>
+      <w:r>
+        <w:rPr>
+          <w:rFonts w:ascii="Segoe UI" w:eastAsia="Times New Roman" w:hAnsi="Segoe UI" w:cs="Segoe UI"/>
+          <w:color w:val="24292E"/>
+        </w:rPr>
+        <w:t>um weather it’s accredited um…</w:t>
+      </w:r>
+      <w:r>
+        <w:rPr>
+          <w:rFonts w:ascii="Segoe UI" w:eastAsia="Times New Roman" w:hAnsi="Segoe UI" w:cs="Segoe UI"/>
+          <w:color w:val="24292E"/>
+        </w:rPr>
+        <w:t xml:space="preserve"> because that’s a big deal for me obviously so I </w:t>
+      </w:r>
+      <w:proofErr w:type="spellStart"/>
+      <w:r>
+        <w:rPr>
+          <w:rFonts w:ascii="Segoe UI" w:eastAsia="Times New Roman" w:hAnsi="Segoe UI" w:cs="Segoe UI"/>
+          <w:color w:val="24292E"/>
+        </w:rPr>
+        <w:t>wont</w:t>
+      </w:r>
+      <w:proofErr w:type="spellEnd"/>
+      <w:r>
+        <w:rPr>
+          <w:rFonts w:ascii="Segoe UI" w:eastAsia="Times New Roman" w:hAnsi="Segoe UI" w:cs="Segoe UI"/>
+          <w:color w:val="24292E"/>
+        </w:rPr>
+        <w:t xml:space="preserve"> have a problem again… they give you credit for military </w:t>
+      </w:r>
+      <w:proofErr w:type="spellStart"/>
+      <w:r>
+        <w:rPr>
+          <w:rFonts w:ascii="Segoe UI" w:eastAsia="Times New Roman" w:hAnsi="Segoe UI" w:cs="Segoe UI"/>
+          <w:color w:val="24292E"/>
+        </w:rPr>
+        <w:t>trai</w:t>
+      </w:r>
+      <w:proofErr w:type="spellEnd"/>
+      <w:r>
+        <w:rPr>
+          <w:rFonts w:ascii="Segoe UI" w:eastAsia="Times New Roman" w:hAnsi="Segoe UI" w:cs="Segoe UI"/>
+          <w:color w:val="24292E"/>
+        </w:rPr>
+        <w:t xml:space="preserve"> </w:t>
+      </w:r>
+      <w:proofErr w:type="spellStart"/>
+      <w:r>
+        <w:rPr>
+          <w:rFonts w:ascii="Segoe UI" w:eastAsia="Times New Roman" w:hAnsi="Segoe UI" w:cs="Segoe UI"/>
+          <w:color w:val="24292E"/>
+        </w:rPr>
+        <w:t>ning</w:t>
+      </w:r>
+      <w:proofErr w:type="spellEnd"/>
+      <w:r>
+        <w:rPr>
+          <w:rFonts w:ascii="Segoe UI" w:eastAsia="Times New Roman" w:hAnsi="Segoe UI" w:cs="Segoe UI"/>
+          <w:color w:val="24292E"/>
+        </w:rPr>
+        <w:t xml:space="preserve"> that’s really good. </w:t>
+      </w:r>
+      <w:proofErr w:type="gramStart"/>
+      <w:r>
+        <w:rPr>
+          <w:rFonts w:ascii="Segoe UI" w:eastAsia="Times New Roman" w:hAnsi="Segoe UI" w:cs="Segoe UI"/>
+          <w:color w:val="24292E"/>
+        </w:rPr>
+        <w:t>Oh</w:t>
+      </w:r>
+      <w:proofErr w:type="gramEnd"/>
+      <w:r>
+        <w:rPr>
+          <w:rFonts w:ascii="Segoe UI" w:eastAsia="Times New Roman" w:hAnsi="Segoe UI" w:cs="Segoe UI"/>
+          <w:color w:val="24292E"/>
+        </w:rPr>
+        <w:t xml:space="preserve"> it gives you the </w:t>
+      </w:r>
+      <w:r>
+        <w:rPr>
+          <w:rFonts w:ascii="Segoe UI" w:eastAsia="Times New Roman" w:hAnsi="Segoe UI" w:cs="Segoe UI"/>
+          <w:color w:val="24292E"/>
+        </w:rPr>
+        <w:t>institutional</w:t>
+      </w:r>
+      <w:r>
+        <w:rPr>
+          <w:rFonts w:ascii="Segoe UI" w:eastAsia="Times New Roman" w:hAnsi="Segoe UI" w:cs="Segoe UI"/>
+          <w:color w:val="24292E"/>
+        </w:rPr>
+        <w:t xml:space="preserve"> code so if you were doing FAFSA, is that what that is? That’s really good. Um… </w:t>
+      </w:r>
+      <w:r>
+        <w:rPr>
+          <w:rFonts w:ascii="Segoe UI" w:eastAsia="Times New Roman" w:hAnsi="Segoe UI" w:cs="Segoe UI"/>
+          <w:noProof/>
+          <w:color w:val="24292E"/>
+        </w:rPr>
+        <w:drawing>
+          <wp:inline distT="0" distB="0" distL="0" distR="0" wp14:anchorId="44A77946" wp14:editId="09C12402">
+            <wp:extent cx="5943600" cy="3383280"/>
+            <wp:effectExtent l="0" t="0" r="0" b="0"/>
+            <wp:docPr id="7" name="Picture 7" descr="A screenshot of a computer screen&#10;&#10;Description automatically generated"/>
+            <wp:cNvGraphicFramePr>
+              <a:graphicFrameLocks xmlns:a="http://schemas.openxmlformats.org/drawingml/2006/main" noChangeAspect="1"/>
+            </wp:cNvGraphicFramePr>
+            <a:graphic xmlns:a="http://schemas.openxmlformats.org/drawingml/2006/main">
+              <a:graphicData uri="http://schemas.openxmlformats.org/drawingml/2006/picture">
+                <pic:pic xmlns:pic="http://schemas.openxmlformats.org/drawingml/2006/picture">
+                  <pic:nvPicPr>
+                    <pic:cNvPr id="7" name="Picture 7" descr="A screenshot of a computer screen&#10;&#10;Description automatically generated"/>
+                    <pic:cNvPicPr/>
+                  </pic:nvPicPr>
+                  <pic:blipFill rotWithShape="1">
+                    <a:blip r:embed="rId10" cstate="print">
+                      <a:extLst>
+                        <a:ext uri="{28A0092B-C50C-407E-A947-70E740481C1C}">
+                          <a14:useLocalDpi xmlns:a14="http://schemas.microsoft.com/office/drawing/2010/main" val="0"/>
+                        </a:ext>
+                      </a:extLst>
+                    </a:blip>
+                    <a:srcRect t="24514" b="23657"/>
+                    <a:stretch/>
+                  </pic:blipFill>
+                  <pic:spPr bwMode="auto">
+                    <a:xfrm>
+                      <a:off x="0" y="0"/>
+                      <a:ext cx="5943600" cy="3383280"/>
+                    </a:xfrm>
+                    <a:prstGeom prst="rect">
+                      <a:avLst/>
+                    </a:prstGeom>
+                    <a:ln>
+                      <a:noFill/>
+                    </a:ln>
+                    <a:extLst>
+                      <a:ext uri="{53640926-AAD7-44D8-BBD7-CCE9431645EC}">
+                        <a14:shadowObscured xmlns:a14="http://schemas.microsoft.com/office/drawing/2010/main"/>
+                      </a:ext>
+                    </a:extLst>
+                  </pic:spPr>
+                </pic:pic>
+              </a:graphicData>
+            </a:graphic>
+          </wp:inline>
+        </w:drawing>
+      </w:r>
+      <w:r>
+        <w:rPr>
+          <w:rFonts w:ascii="Segoe UI" w:eastAsia="Times New Roman" w:hAnsi="Segoe UI" w:cs="Segoe UI"/>
+          <w:noProof/>
+          <w:color w:val="24292E"/>
+        </w:rPr>
+        <w:lastRenderedPageBreak/>
+        <w:drawing>
+          <wp:inline distT="0" distB="0" distL="0" distR="0" wp14:anchorId="7F183190" wp14:editId="38F6253A">
+            <wp:extent cx="5943600" cy="3360420"/>
+            <wp:effectExtent l="0" t="0" r="0" b="5080"/>
+            <wp:docPr id="6" name="Picture 6" descr="Graphical user interface, application&#10;&#10;Description automatically generated"/>
+            <wp:cNvGraphicFramePr>
+              <a:graphicFrameLocks xmlns:a="http://schemas.openxmlformats.org/drawingml/2006/main" noChangeAspect="1"/>
+            </wp:cNvGraphicFramePr>
+            <a:graphic xmlns:a="http://schemas.openxmlformats.org/drawingml/2006/main">
+              <a:graphicData uri="http://schemas.openxmlformats.org/drawingml/2006/picture">
+                <pic:pic xmlns:pic="http://schemas.openxmlformats.org/drawingml/2006/picture">
+                  <pic:nvPicPr>
+                    <pic:cNvPr id="6" name="Picture 6" descr="Graphical user interface, application&#10;&#10;Description automatically generated"/>
+                    <pic:cNvPicPr/>
+                  </pic:nvPicPr>
+                  <pic:blipFill rotWithShape="1">
+                    <a:blip r:embed="rId11" cstate="print">
+                      <a:extLst>
+                        <a:ext uri="{28A0092B-C50C-407E-A947-70E740481C1C}">
+                          <a14:useLocalDpi xmlns:a14="http://schemas.microsoft.com/office/drawing/2010/main" val="0"/>
+                        </a:ext>
+                      </a:extLst>
+                    </a:blip>
+                    <a:srcRect t="24163" b="24358"/>
+                    <a:stretch/>
+                  </pic:blipFill>
+                  <pic:spPr bwMode="auto">
+                    <a:xfrm>
+                      <a:off x="0" y="0"/>
+                      <a:ext cx="5943600" cy="3360420"/>
+                    </a:xfrm>
+                    <a:prstGeom prst="rect">
+                      <a:avLst/>
+                    </a:prstGeom>
+                    <a:ln>
+                      <a:noFill/>
+                    </a:ln>
+                    <a:extLst>
+                      <a:ext uri="{53640926-AAD7-44D8-BBD7-CCE9431645EC}">
+                        <a14:shadowObscured xmlns:a14="http://schemas.microsoft.com/office/drawing/2010/main"/>
+                      </a:ext>
+                    </a:extLst>
+                  </pic:spPr>
+                </pic:pic>
+              </a:graphicData>
+            </a:graphic>
+          </wp:inline>
+        </w:drawing>
+      </w:r>
+      <w:r>
+        <w:rPr>
+          <w:rFonts w:ascii="Segoe UI" w:eastAsia="Times New Roman" w:hAnsi="Segoe UI" w:cs="Segoe UI"/>
+          <w:color w:val="24292E"/>
+        </w:rPr>
+        <w:br/>
+        <w:t xml:space="preserve">some colleges will make you pay even if the… </w:t>
+      </w:r>
+      <w:proofErr w:type="spellStart"/>
+      <w:r>
+        <w:rPr>
+          <w:rFonts w:ascii="Segoe UI" w:eastAsia="Times New Roman" w:hAnsi="Segoe UI" w:cs="Segoe UI"/>
+          <w:color w:val="24292E"/>
+        </w:rPr>
+        <w:t>ive</w:t>
+      </w:r>
+      <w:proofErr w:type="spellEnd"/>
+      <w:r>
+        <w:rPr>
+          <w:rFonts w:ascii="Segoe UI" w:eastAsia="Times New Roman" w:hAnsi="Segoe UI" w:cs="Segoe UI"/>
+          <w:color w:val="24292E"/>
+        </w:rPr>
+        <w:t xml:space="preserve"> had this problem with my daughter… colleges make you pay if they didn’t have the right paperwork in time but they would reimburse you after they got the money from the VA… it was a really irritating process, I had that issue with my </w:t>
+      </w:r>
+      <w:proofErr w:type="spellStart"/>
+      <w:r>
+        <w:rPr>
+          <w:rFonts w:ascii="Segoe UI" w:eastAsia="Times New Roman" w:hAnsi="Segoe UI" w:cs="Segoe UI"/>
+          <w:color w:val="24292E"/>
+        </w:rPr>
+        <w:t>daughts</w:t>
+      </w:r>
+      <w:proofErr w:type="spellEnd"/>
+      <w:r>
+        <w:rPr>
+          <w:rFonts w:ascii="Segoe UI" w:eastAsia="Times New Roman" w:hAnsi="Segoe UI" w:cs="Segoe UI"/>
+          <w:color w:val="24292E"/>
+        </w:rPr>
+        <w:t xml:space="preserve">… not usually with veterans but you have that issue with dependents… so I like that you can review the schools policy but looks like not right now. </w:t>
+      </w:r>
+      <w:proofErr w:type="gramStart"/>
+      <w:r>
+        <w:rPr>
+          <w:rFonts w:ascii="Segoe UI" w:eastAsia="Times New Roman" w:hAnsi="Segoe UI" w:cs="Segoe UI"/>
+          <w:color w:val="24292E"/>
+        </w:rPr>
+        <w:t>So</w:t>
+      </w:r>
+      <w:proofErr w:type="gramEnd"/>
+      <w:r>
+        <w:rPr>
+          <w:rFonts w:ascii="Segoe UI" w:eastAsia="Times New Roman" w:hAnsi="Segoe UI" w:cs="Segoe UI"/>
+          <w:color w:val="24292E"/>
+        </w:rPr>
+        <w:t xml:space="preserve"> </w:t>
+      </w:r>
+      <w:proofErr w:type="spellStart"/>
+      <w:r>
+        <w:rPr>
+          <w:rFonts w:ascii="Segoe UI" w:eastAsia="Times New Roman" w:hAnsi="Segoe UI" w:cs="Segoe UI"/>
+          <w:color w:val="24292E"/>
+        </w:rPr>
+        <w:t>its</w:t>
+      </w:r>
+      <w:proofErr w:type="spellEnd"/>
+      <w:r>
+        <w:rPr>
+          <w:rFonts w:ascii="Segoe UI" w:eastAsia="Times New Roman" w:hAnsi="Segoe UI" w:cs="Segoe UI"/>
+          <w:color w:val="24292E"/>
+        </w:rPr>
+        <w:t xml:space="preserve"> good to know if you need to pay and wait for a reimbursement. </w:t>
+      </w:r>
+      <w:r>
+        <w:rPr>
+          <w:rFonts w:ascii="Segoe UI" w:eastAsia="Times New Roman" w:hAnsi="Segoe UI" w:cs="Segoe UI"/>
+          <w:noProof/>
+          <w:color w:val="24292E"/>
+        </w:rPr>
+        <w:lastRenderedPageBreak/>
+        <w:drawing>
+          <wp:inline distT="0" distB="0" distL="0" distR="0" wp14:anchorId="48E7D91F" wp14:editId="543F073F">
+            <wp:extent cx="5943600" cy="6527800"/>
+            <wp:effectExtent l="0" t="0" r="0" b="0"/>
+            <wp:docPr id="8" name="Picture 8" descr="A screen shot of a computer&#10;&#10;Description automatically generated"/>
+            <wp:cNvGraphicFramePr>
+              <a:graphicFrameLocks xmlns:a="http://schemas.openxmlformats.org/drawingml/2006/main" noChangeAspect="1"/>
+            </wp:cNvGraphicFramePr>
+            <a:graphic xmlns:a="http://schemas.openxmlformats.org/drawingml/2006/main">
+              <a:graphicData uri="http://schemas.openxmlformats.org/drawingml/2006/picture">
+                <pic:pic xmlns:pic="http://schemas.openxmlformats.org/drawingml/2006/picture">
+                  <pic:nvPicPr>
+                    <pic:cNvPr id="8" name="Picture 8" descr="A screen shot of a computer&#10;&#10;Description automatically generated"/>
+                    <pic:cNvPicPr/>
+                  </pic:nvPicPr>
+                  <pic:blipFill>
+                    <a:blip r:embed="rId12" cstate="print">
+                      <a:extLst>
+                        <a:ext uri="{28A0092B-C50C-407E-A947-70E740481C1C}">
+                          <a14:useLocalDpi xmlns:a14="http://schemas.microsoft.com/office/drawing/2010/main" val="0"/>
+                        </a:ext>
+                      </a:extLst>
+                    </a:blip>
+                    <a:stretch>
+                      <a:fillRect/>
+                    </a:stretch>
+                  </pic:blipFill>
+                  <pic:spPr>
+                    <a:xfrm>
+                      <a:off x="0" y="0"/>
+                      <a:ext cx="5943600" cy="6527800"/>
+                    </a:xfrm>
+                    <a:prstGeom prst="rect">
+                      <a:avLst/>
+                    </a:prstGeom>
+                  </pic:spPr>
+                </pic:pic>
+              </a:graphicData>
+            </a:graphic>
+          </wp:inline>
+        </w:drawing>
+      </w:r>
+      <w:r>
+        <w:rPr>
+          <w:rFonts w:ascii="Segoe UI" w:eastAsia="Times New Roman" w:hAnsi="Segoe UI" w:cs="Segoe UI"/>
+          <w:color w:val="24292E"/>
+        </w:rPr>
+        <w:br/>
+        <w:t xml:space="preserve">uh so when I did my GI bill I did buy into that kicker, </w:t>
+      </w:r>
+      <w:proofErr w:type="spellStart"/>
+      <w:r>
+        <w:rPr>
+          <w:rFonts w:ascii="Segoe UI" w:eastAsia="Times New Roman" w:hAnsi="Segoe UI" w:cs="Segoe UI"/>
+          <w:color w:val="24292E"/>
+        </w:rPr>
+        <w:t>im</w:t>
+      </w:r>
+      <w:proofErr w:type="spellEnd"/>
+      <w:r>
+        <w:rPr>
+          <w:rFonts w:ascii="Segoe UI" w:eastAsia="Times New Roman" w:hAnsi="Segoe UI" w:cs="Segoe UI"/>
+          <w:color w:val="24292E"/>
+        </w:rPr>
+        <w:t xml:space="preserve"> sure you understand that when you buy into the kicker you receive </w:t>
+      </w:r>
+      <w:proofErr w:type="spellStart"/>
+      <w:r>
+        <w:rPr>
+          <w:rFonts w:ascii="Segoe UI" w:eastAsia="Times New Roman" w:hAnsi="Segoe UI" w:cs="Segoe UI"/>
+          <w:color w:val="24292E"/>
+        </w:rPr>
+        <w:t>a</w:t>
+      </w:r>
+      <w:proofErr w:type="spellEnd"/>
+      <w:r>
+        <w:rPr>
+          <w:rFonts w:ascii="Segoe UI" w:eastAsia="Times New Roman" w:hAnsi="Segoe UI" w:cs="Segoe UI"/>
+          <w:color w:val="24292E"/>
+        </w:rPr>
+        <w:t xml:space="preserve"> additional </w:t>
+      </w:r>
+      <w:r>
+        <w:rPr>
+          <w:rFonts w:ascii="Segoe UI" w:eastAsia="Times New Roman" w:hAnsi="Segoe UI" w:cs="Segoe UI"/>
+          <w:color w:val="24292E"/>
+        </w:rPr>
+        <w:t>amount</w:t>
+      </w:r>
+      <w:r>
+        <w:rPr>
+          <w:rFonts w:ascii="Segoe UI" w:eastAsia="Times New Roman" w:hAnsi="Segoe UI" w:cs="Segoe UI"/>
+          <w:color w:val="24292E"/>
+        </w:rPr>
+        <w:t xml:space="preserve"> of money every month and I assume it helps </w:t>
+      </w:r>
+      <w:r>
+        <w:rPr>
+          <w:rFonts w:ascii="Segoe UI" w:eastAsia="Times New Roman" w:hAnsi="Segoe UI" w:cs="Segoe UI"/>
+          <w:color w:val="24292E"/>
+        </w:rPr>
+        <w:t>you</w:t>
+      </w:r>
+      <w:r>
+        <w:rPr>
+          <w:rFonts w:ascii="Segoe UI" w:eastAsia="Times New Roman" w:hAnsi="Segoe UI" w:cs="Segoe UI"/>
+          <w:color w:val="24292E"/>
+        </w:rPr>
+        <w:t xml:space="preserve"> calculate how much money </w:t>
+      </w:r>
+      <w:r>
+        <w:rPr>
+          <w:rFonts w:ascii="Segoe UI" w:eastAsia="Times New Roman" w:hAnsi="Segoe UI" w:cs="Segoe UI"/>
+          <w:color w:val="24292E"/>
+        </w:rPr>
+        <w:t>you’re</w:t>
+      </w:r>
+      <w:r>
+        <w:rPr>
+          <w:rFonts w:ascii="Segoe UI" w:eastAsia="Times New Roman" w:hAnsi="Segoe UI" w:cs="Segoe UI"/>
+          <w:color w:val="24292E"/>
+        </w:rPr>
+        <w:t xml:space="preserve"> getting in the benefit every month… um does it put it in the housing allowance? </w:t>
+      </w:r>
+      <w:proofErr w:type="spellStart"/>
+      <w:r>
+        <w:rPr>
+          <w:rFonts w:ascii="Segoe UI" w:eastAsia="Times New Roman" w:hAnsi="Segoe UI" w:cs="Segoe UI"/>
+          <w:color w:val="24292E"/>
+        </w:rPr>
+        <w:t>Im</w:t>
+      </w:r>
+      <w:proofErr w:type="spellEnd"/>
+      <w:r>
+        <w:rPr>
+          <w:rFonts w:ascii="Segoe UI" w:eastAsia="Times New Roman" w:hAnsi="Segoe UI" w:cs="Segoe UI"/>
+          <w:color w:val="24292E"/>
+        </w:rPr>
+        <w:t xml:space="preserve"> not seeing where it went… </w:t>
+      </w:r>
+      <w:r>
+        <w:rPr>
+          <w:rFonts w:ascii="Segoe UI" w:eastAsia="Times New Roman" w:hAnsi="Segoe UI" w:cs="Segoe UI"/>
+          <w:color w:val="24292E"/>
+        </w:rPr>
+        <w:t xml:space="preserve"> ah if I push no… </w:t>
+      </w:r>
+      <w:proofErr w:type="spellStart"/>
+      <w:r>
+        <w:rPr>
+          <w:rFonts w:ascii="Segoe UI" w:eastAsia="Times New Roman" w:hAnsi="Segoe UI" w:cs="Segoe UI"/>
+          <w:color w:val="24292E"/>
+        </w:rPr>
+        <w:t>lets</w:t>
+      </w:r>
+      <w:proofErr w:type="spellEnd"/>
+      <w:r>
+        <w:rPr>
+          <w:rFonts w:ascii="Segoe UI" w:eastAsia="Times New Roman" w:hAnsi="Segoe UI" w:cs="Segoe UI"/>
+          <w:color w:val="24292E"/>
+        </w:rPr>
+        <w:t xml:space="preserve"> </w:t>
+      </w:r>
+      <w:proofErr w:type="gramStart"/>
+      <w:r>
+        <w:rPr>
+          <w:rFonts w:ascii="Segoe UI" w:eastAsia="Times New Roman" w:hAnsi="Segoe UI" w:cs="Segoe UI"/>
+          <w:color w:val="24292E"/>
+        </w:rPr>
+        <w:t>see..</w:t>
+      </w:r>
+      <w:proofErr w:type="gramEnd"/>
+      <w:r>
+        <w:rPr>
+          <w:rFonts w:ascii="Segoe UI" w:eastAsia="Times New Roman" w:hAnsi="Segoe UI" w:cs="Segoe UI"/>
+          <w:color w:val="24292E"/>
+        </w:rPr>
+        <w:t xml:space="preserve"> okay it went to housing allowance… there we go. </w:t>
+      </w:r>
+      <w:r>
+        <w:rPr>
+          <w:rFonts w:ascii="Segoe UI" w:eastAsia="Times New Roman" w:hAnsi="Segoe UI" w:cs="Segoe UI"/>
+          <w:color w:val="24292E"/>
+        </w:rPr>
+        <w:br/>
+      </w:r>
+      <w:r>
+        <w:rPr>
+          <w:rFonts w:ascii="Segoe UI" w:eastAsia="Times New Roman" w:hAnsi="Segoe UI" w:cs="Segoe UI"/>
+          <w:color w:val="24292E"/>
+        </w:rPr>
+        <w:br/>
+        <w:t xml:space="preserve">um </w:t>
+      </w:r>
+      <w:proofErr w:type="spellStart"/>
+      <w:r>
+        <w:rPr>
+          <w:rFonts w:ascii="Segoe UI" w:eastAsia="Times New Roman" w:hAnsi="Segoe UI" w:cs="Segoe UI"/>
+          <w:color w:val="24292E"/>
+        </w:rPr>
+        <w:t>theres</w:t>
+      </w:r>
+      <w:proofErr w:type="spellEnd"/>
+      <w:r>
+        <w:rPr>
+          <w:rFonts w:ascii="Segoe UI" w:eastAsia="Times New Roman" w:hAnsi="Segoe UI" w:cs="Segoe UI"/>
+          <w:color w:val="24292E"/>
+        </w:rPr>
+        <w:t xml:space="preserve"> no information about travel, food, um… I don’t know how </w:t>
+      </w:r>
+      <w:proofErr w:type="spellStart"/>
+      <w:r>
+        <w:rPr>
+          <w:rFonts w:ascii="Segoe UI" w:eastAsia="Times New Roman" w:hAnsi="Segoe UI" w:cs="Segoe UI"/>
+          <w:color w:val="24292E"/>
+        </w:rPr>
+        <w:t>all inclusive</w:t>
+      </w:r>
+      <w:proofErr w:type="spellEnd"/>
+      <w:r>
+        <w:rPr>
+          <w:rFonts w:ascii="Segoe UI" w:eastAsia="Times New Roman" w:hAnsi="Segoe UI" w:cs="Segoe UI"/>
+          <w:color w:val="24292E"/>
+        </w:rPr>
+        <w:t xml:space="preserve"> they are trying to get but if you are helping a student </w:t>
+      </w:r>
+      <w:r>
+        <w:rPr>
+          <w:rFonts w:ascii="Segoe UI" w:eastAsia="Times New Roman" w:hAnsi="Segoe UI" w:cs="Segoe UI"/>
+          <w:color w:val="24292E"/>
+        </w:rPr>
+        <w:t>decide</w:t>
+      </w:r>
+      <w:r>
+        <w:rPr>
+          <w:rFonts w:ascii="Segoe UI" w:eastAsia="Times New Roman" w:hAnsi="Segoe UI" w:cs="Segoe UI"/>
+          <w:color w:val="24292E"/>
+        </w:rPr>
+        <w:t xml:space="preserve"> if they want to go here… a lot of</w:t>
+      </w:r>
+      <w:r>
+        <w:rPr>
+          <w:rFonts w:ascii="Segoe UI" w:eastAsia="Times New Roman" w:hAnsi="Segoe UI" w:cs="Segoe UI"/>
+          <w:color w:val="24292E"/>
+        </w:rPr>
+        <w:t xml:space="preserve"> </w:t>
+      </w:r>
+      <w:r>
+        <w:rPr>
+          <w:rFonts w:ascii="Segoe UI" w:eastAsia="Times New Roman" w:hAnsi="Segoe UI" w:cs="Segoe UI"/>
+          <w:color w:val="24292E"/>
+        </w:rPr>
+        <w:lastRenderedPageBreak/>
+        <w:t>p</w:t>
+      </w:r>
+      <w:r>
+        <w:rPr>
+          <w:rFonts w:ascii="Segoe UI" w:eastAsia="Times New Roman" w:hAnsi="Segoe UI" w:cs="Segoe UI"/>
+          <w:color w:val="24292E"/>
+        </w:rPr>
+        <w:t>e</w:t>
+      </w:r>
+      <w:r>
+        <w:rPr>
+          <w:rFonts w:ascii="Segoe UI" w:eastAsia="Times New Roman" w:hAnsi="Segoe UI" w:cs="Segoe UI"/>
+          <w:color w:val="24292E"/>
+        </w:rPr>
+        <w:t xml:space="preserve">ople who have never gone here before are just looking at the computer and not knowing anything else… or that you </w:t>
+      </w:r>
+      <w:proofErr w:type="spellStart"/>
+      <w:r>
+        <w:rPr>
+          <w:rFonts w:ascii="Segoe UI" w:eastAsia="Times New Roman" w:hAnsi="Segoe UI" w:cs="Segoe UI"/>
+          <w:color w:val="24292E"/>
+        </w:rPr>
+        <w:t>cant</w:t>
+      </w:r>
+      <w:proofErr w:type="spellEnd"/>
+      <w:r>
+        <w:rPr>
+          <w:rFonts w:ascii="Segoe UI" w:eastAsia="Times New Roman" w:hAnsi="Segoe UI" w:cs="Segoe UI"/>
+          <w:color w:val="24292E"/>
+        </w:rPr>
+        <w:t xml:space="preserve"> access a map through here</w:t>
+      </w:r>
+      <w:r>
+        <w:rPr>
+          <w:rFonts w:ascii="Segoe UI" w:eastAsia="Times New Roman" w:hAnsi="Segoe UI" w:cs="Segoe UI"/>
+          <w:noProof/>
+          <w:color w:val="24292E"/>
+        </w:rPr>
+        <w:drawing>
+          <wp:inline distT="0" distB="0" distL="0" distR="0" wp14:anchorId="095DEFC7" wp14:editId="09822514">
+            <wp:extent cx="5943600" cy="6645910"/>
+            <wp:effectExtent l="0" t="0" r="0" b="0"/>
+            <wp:docPr id="10" name="Picture 10" descr="A screenshot of a computer screen&#10;&#10;Description automatically generated"/>
+            <wp:cNvGraphicFramePr>
+              <a:graphicFrameLocks xmlns:a="http://schemas.openxmlformats.org/drawingml/2006/main" noChangeAspect="1"/>
+            </wp:cNvGraphicFramePr>
+            <a:graphic xmlns:a="http://schemas.openxmlformats.org/drawingml/2006/main">
+              <a:graphicData uri="http://schemas.openxmlformats.org/drawingml/2006/picture">
+                <pic:pic xmlns:pic="http://schemas.openxmlformats.org/drawingml/2006/picture">
+                  <pic:nvPicPr>
+                    <pic:cNvPr id="10" name="Picture 10" descr="A screenshot of a computer screen&#10;&#10;Description automatically generated"/>
+                    <pic:cNvPicPr/>
+                  </pic:nvPicPr>
+                  <pic:blipFill>
+                    <a:blip r:embed="rId13" cstate="print">
+                      <a:extLst>
+                        <a:ext uri="{28A0092B-C50C-407E-A947-70E740481C1C}">
+                          <a14:useLocalDpi xmlns:a14="http://schemas.microsoft.com/office/drawing/2010/main" val="0"/>
+                        </a:ext>
+                      </a:extLst>
+                    </a:blip>
+                    <a:stretch>
+                      <a:fillRect/>
+                    </a:stretch>
+                  </pic:blipFill>
+                  <pic:spPr>
+                    <a:xfrm>
+                      <a:off x="0" y="0"/>
+                      <a:ext cx="5943600" cy="6645910"/>
+                    </a:xfrm>
+                    <a:prstGeom prst="rect">
+                      <a:avLst/>
+                    </a:prstGeom>
+                  </pic:spPr>
+                </pic:pic>
+              </a:graphicData>
+            </a:graphic>
+          </wp:inline>
+        </w:drawing>
+      </w:r>
+      <w:r>
+        <w:rPr>
+          <w:rFonts w:ascii="Segoe UI" w:eastAsia="Times New Roman" w:hAnsi="Segoe UI" w:cs="Segoe UI"/>
+          <w:color w:val="24292E"/>
+        </w:rPr>
+        <w:br/>
+        <w:t xml:space="preserve"> well then how would you know that this location is rural, not a location for someone who didn’t already have themselves established, didn’t have a mode of transportation, didn’t have a way to get food. I mean, that’s really important to know. The other thing that it doesn’t include is that this </w:t>
+      </w:r>
+      <w:proofErr w:type="gramStart"/>
+      <w:r>
+        <w:rPr>
+          <w:rFonts w:ascii="Segoe UI" w:eastAsia="Times New Roman" w:hAnsi="Segoe UI" w:cs="Segoe UI"/>
+          <w:color w:val="24292E"/>
+        </w:rPr>
+        <w:t>location..</w:t>
+      </w:r>
+      <w:proofErr w:type="gramEnd"/>
+      <w:r>
+        <w:rPr>
+          <w:rFonts w:ascii="Segoe UI" w:eastAsia="Times New Roman" w:hAnsi="Segoe UI" w:cs="Segoe UI"/>
+          <w:color w:val="24292E"/>
+        </w:rPr>
+        <w:t xml:space="preserve"> and I say this because in the military you do end up going to a lot of </w:t>
+      </w:r>
+      <w:r>
+        <w:rPr>
+          <w:rFonts w:ascii="Segoe UI" w:eastAsia="Times New Roman" w:hAnsi="Segoe UI" w:cs="Segoe UI"/>
+          <w:color w:val="24292E"/>
+        </w:rPr>
+        <w:t>satellite</w:t>
+      </w:r>
+      <w:r>
+        <w:rPr>
+          <w:rFonts w:ascii="Segoe UI" w:eastAsia="Times New Roman" w:hAnsi="Segoe UI" w:cs="Segoe UI"/>
+          <w:color w:val="24292E"/>
+        </w:rPr>
+        <w:t xml:space="preserve"> learning institutions… this </w:t>
+      </w:r>
+      <w:r>
+        <w:rPr>
+          <w:rFonts w:ascii="Segoe UI" w:eastAsia="Times New Roman" w:hAnsi="Segoe UI" w:cs="Segoe UI"/>
+          <w:color w:val="24292E"/>
+        </w:rPr>
+        <w:t>satellite</w:t>
+      </w:r>
+      <w:r>
+        <w:rPr>
+          <w:rFonts w:ascii="Segoe UI" w:eastAsia="Times New Roman" w:hAnsi="Segoe UI" w:cs="Segoe UI"/>
+          <w:color w:val="24292E"/>
+        </w:rPr>
+        <w:t xml:space="preserve"> location, has an </w:t>
+      </w:r>
+      <w:r>
+        <w:rPr>
+          <w:rFonts w:ascii="Segoe UI" w:eastAsia="Times New Roman" w:hAnsi="Segoe UI" w:cs="Segoe UI"/>
+          <w:color w:val="24292E"/>
+        </w:rPr>
+        <w:lastRenderedPageBreak/>
+        <w:t xml:space="preserve">actual library, that is not on this page and I say that because that is something that a student might want to know. The satellite I went to for ITT Tech, did not have a library but they did have a computer lab, those kinds of </w:t>
+      </w:r>
+      <w:proofErr w:type="gramStart"/>
+      <w:r>
+        <w:rPr>
+          <w:rFonts w:ascii="Segoe UI" w:eastAsia="Times New Roman" w:hAnsi="Segoe UI" w:cs="Segoe UI"/>
+          <w:color w:val="24292E"/>
+        </w:rPr>
+        <w:t>things..</w:t>
+      </w:r>
+      <w:proofErr w:type="gramEnd"/>
+      <w:r>
+        <w:rPr>
+          <w:rFonts w:ascii="Segoe UI" w:eastAsia="Times New Roman" w:hAnsi="Segoe UI" w:cs="Segoe UI"/>
+          <w:color w:val="24292E"/>
+        </w:rPr>
+        <w:t xml:space="preserve"> a student </w:t>
+      </w:r>
+      <w:proofErr w:type="gramStart"/>
+      <w:r>
+        <w:rPr>
+          <w:rFonts w:ascii="Segoe UI" w:eastAsia="Times New Roman" w:hAnsi="Segoe UI" w:cs="Segoe UI"/>
+          <w:color w:val="24292E"/>
+        </w:rPr>
+        <w:t>want</w:t>
+      </w:r>
+      <w:proofErr w:type="gramEnd"/>
+      <w:r>
+        <w:rPr>
+          <w:rFonts w:ascii="Segoe UI" w:eastAsia="Times New Roman" w:hAnsi="Segoe UI" w:cs="Segoe UI"/>
+          <w:color w:val="24292E"/>
+        </w:rPr>
+        <w:t xml:space="preserve"> to know. What amenities does this college have?  These are all important to the student because satellite colleges come in such a wide variety of flavors like you could get such a variety or things, bare bones OR it could get so involved you have a computer room, a library, teachers, a cafeteria…. I mean you just don’t know if you have never been there before. Almost like Priceline… what amenities does this hotel have and a check, that would be very helpful… does it have a library, cafeteria, computer lab, a lending closet… ITT Tech had a computer lending closet so if you didn’t have a computer you could borrow a computer… anything really. </w:t>
       </w:r>
     </w:p>
     <w:p>
@@ -2390,7 +2990,6 @@
           <w:sz w:val="36"/>
           <w:szCs w:val="36"/>
         </w:rPr>
-        <w:lastRenderedPageBreak/>
         <w:t>Final Topic: Making It Easier - 5 minutes</w:t>
       </w:r>
     </w:p>
@@ -2576,6 +3175,7 @@
           <w:rFonts w:ascii="Segoe UI" w:eastAsia="Times New Roman" w:hAnsi="Segoe UI" w:cs="Segoe UI"/>
           <w:color w:val="24292E"/>
         </w:rPr>
+        <w:lastRenderedPageBreak/>
         <w:t>Any questions for me?</w:t>
       </w:r>
     </w:p>
@@ -2655,6 +3255,93 @@
         </w:rPr>
         <w:t>Great, well thank you so much again, and enjoy the rest of your day!</w:t>
       </w:r>
+    </w:p>
+    <w:p>
+      <w:pPr>
+        <w:shd w:val="clear" w:color="auto" w:fill="FFFFFF"/>
+        <w:spacing w:before="360" w:after="240"/>
+        <w:outlineLvl w:val="1"/>
+        <w:rPr>
+          <w:rFonts w:ascii="Segoe UI" w:eastAsia="Times New Roman" w:hAnsi="Segoe UI" w:cs="Segoe UI"/>
+          <w:b/>
+          <w:bCs/>
+          <w:color w:val="24292E"/>
+          <w:sz w:val="36"/>
+          <w:szCs w:val="36"/>
+        </w:rPr>
+      </w:pPr>
+      <w:r>
+        <w:rPr>
+          <w:rFonts w:ascii="Segoe UI" w:eastAsia="Times New Roman" w:hAnsi="Segoe UI" w:cs="Segoe UI"/>
+          <w:b/>
+          <w:bCs/>
+          <w:color w:val="24292E"/>
+          <w:sz w:val="36"/>
+          <w:szCs w:val="36"/>
+        </w:rPr>
+        <w:t>Sample Conversation Guides </w:t>
+      </w:r>
+      <w:r>
+        <w:rPr>
+          <w:rFonts w:ascii="Segoe UI" w:eastAsia="Times New Roman" w:hAnsi="Segoe UI" w:cs="Segoe UI"/>
+          <w:b/>
+          <w:bCs/>
+          <w:i/>
+          <w:iCs/>
+          <w:color w:val="24292E"/>
+          <w:sz w:val="36"/>
+          <w:szCs w:val="36"/>
+        </w:rPr>
+        <w:t>(note: these links point to resources in the va.gov-team GitHub repo)</w:t>
+      </w:r>
+    </w:p>
+    <w:p>
+      <w:pPr>
+        <w:numPr>
+          <w:ilvl w:val="0"/>
+          <w:numId w:val="11"/>
+        </w:numPr>
+        <w:shd w:val="clear" w:color="auto" w:fill="FFFFFF"/>
+        <w:spacing w:before="100" w:beforeAutospacing="1" w:after="100" w:afterAutospacing="1"/>
+        <w:rPr>
+          <w:rFonts w:ascii="Segoe UI" w:eastAsia="Times New Roman" w:hAnsi="Segoe UI" w:cs="Segoe UI"/>
+          <w:color w:val="24292E"/>
+        </w:rPr>
+      </w:pPr>
+      <w:hyperlink r:id="rId14" w:history="1">
+        <w:r>
+          <w:rPr>
+            <w:rFonts w:ascii="Segoe UI" w:eastAsia="Times New Roman" w:hAnsi="Segoe UI" w:cs="Segoe UI"/>
+            <w:color w:val="0000FF"/>
+            <w:u w:val="single"/>
+          </w:rPr>
+          <w:t>Scheduling Accessibility and Usability Study: Complex Recruit, Highly Variable based on User Profile</w:t>
+        </w:r>
+      </w:hyperlink>
+    </w:p>
+    <w:p>
+      <w:pPr>
+        <w:numPr>
+          <w:ilvl w:val="0"/>
+          <w:numId w:val="11"/>
+        </w:numPr>
+        <w:shd w:val="clear" w:color="auto" w:fill="FFFFFF"/>
+        <w:spacing w:before="60" w:after="100" w:afterAutospacing="1"/>
+        <w:rPr>
+          <w:rFonts w:ascii="Segoe UI" w:eastAsia="Times New Roman" w:hAnsi="Segoe UI" w:cs="Segoe UI"/>
+          <w:color w:val="24292E"/>
+        </w:rPr>
+      </w:pPr>
+      <w:hyperlink r:id="rId15" w:history="1">
+        <w:r>
+          <w:rPr>
+            <w:rFonts w:ascii="Segoe UI" w:eastAsia="Times New Roman" w:hAnsi="Segoe UI" w:cs="Segoe UI"/>
+            <w:color w:val="0000FF"/>
+            <w:u w:val="single"/>
+          </w:rPr>
+          <w:t>Veteran ID Card Discovery Interview</w:t>
+        </w:r>
+      </w:hyperlink>
     </w:p>
     <w:p/>
     <w:sectPr>
@@ -2670,9 +3357,9 @@
 <file path=word/numbering.xml><?xml version="1.0" encoding="utf-8"?>
 <w:numbering xmlns:wpc="http://schemas.microsoft.com/office/word/2010/wordprocessingCanvas" xmlns:cx="http://schemas.microsoft.com/office/drawing/2014/chartex" xmlns:cx1="http://schemas.microsoft.com/office/drawing/2015/9/8/chartex" xmlns:cx2="http://schemas.microsoft.com/office/drawing/2015/10/21/chartex" xmlns:cx3="http://schemas.microsoft.com/office/drawing/2016/5/9/chartex" xmlns:cx4="http://schemas.microsoft.com/office/drawing/2016/5/10/chartex" xmlns:cx5="http://schemas.microsoft.com/office/drawing/2016/5/11/chartex" xmlns:cx6="http://schemas.microsoft.com/office/drawing/2016/5/12/chartex" xmlns:cx7="http://schemas.microsoft.com/office/drawing/2016/5/13/chartex" xmlns:cx8="http://schemas.microsoft.com/office/drawing/2016/5/14/chartex" xmlns:mc="http://schemas.openxmlformats.org/markup-compatibility/2006" xmlns:aink="http://schemas.microsoft.com/office/drawing/2016/ink" xmlns:am3d="http://schemas.microsoft.com/office/drawing/2017/model3d" xmlns:o="urn:schemas-microsoft-com:office:office" xmlns:r="http://schemas.openxmlformats.org/officeDocument/2006/relationships" xmlns:m="http://schemas.openxmlformats.org/officeDocument/2006/math" xmlns:v="urn:schemas-microsoft-com:vml" xmlns:wp14="http://schemas.microsoft.com/office/word/2010/wordprocessingDrawing" xmlns:wp="http://schemas.openxmlformats.org/drawingml/2006/wordprocessingDrawing" xmlns:w10="urn:schemas-microsoft-com:office:word" xmlns:w="http://schemas.openxmlformats.org/wordprocessingml/2006/main" xmlns:w14="http://schemas.microsoft.com/office/word/2010/wordml" xmlns:w15="http://schemas.microsoft.com/office/word/2012/wordml" xmlns:w16cex="http://schemas.microsoft.com/office/word/2018/wordml/cex" xmlns:w16cid="http://schemas.microsoft.com/office/word/2016/wordml/cid" xmlns:w16="http://schemas.microsoft.com/office/word/2018/wordml" xmlns:w16se="http://schemas.microsoft.com/office/word/2015/wordml/symex" xmlns:wpg="http://schemas.microsoft.com/office/word/2010/wordprocessingGroup" xmlns:wpi="http://schemas.microsoft.com/office/word/2010/wordprocessingInk" xmlns:wne="http://schemas.microsoft.com/office/word/2006/wordml" xmlns:wps="http://schemas.microsoft.com/office/word/2010/wordprocessingShape" mc:Ignorable="w14 w15 w16se w16cid w16 w16cex wp14">
   <w:abstractNum w:abstractNumId="0" w15:restartNumberingAfterBreak="0">
-    <w:nsid w:val="027A3C3D"/>
+    <w:nsid w:val="17346495"/>
     <w:multiLevelType w:val="multilevel"/>
-    <w:tmpl w:val="48322378"/>
+    <w:tmpl w:val="CF163B00"/>
     <w:lvl w:ilvl="0">
       <w:start w:val="1"/>
       <w:numFmt w:val="bullet"/>
@@ -2689,7 +3376,7 @@
         <w:sz w:val="20"/>
       </w:rPr>
     </w:lvl>
-    <w:lvl w:ilvl="1">
+    <w:lvl w:ilvl="1" w:tentative="1">
       <w:start w:val="1"/>
       <w:numFmt w:val="bullet"/>
       <w:lvlText w:val="o"/>
@@ -2705,7 +3392,7 @@
         <w:sz w:val="20"/>
       </w:rPr>
     </w:lvl>
-    <w:lvl w:ilvl="2">
+    <w:lvl w:ilvl="2" w:tentative="1">
       <w:start w:val="1"/>
       <w:numFmt w:val="bullet"/>
       <w:lvlText w:val=""/>
@@ -2819,9 +3506,9 @@
     </w:lvl>
   </w:abstractNum>
   <w:abstractNum w:abstractNumId="1" w15:restartNumberingAfterBreak="0">
-    <w:nsid w:val="0DA80F93"/>
+    <w:nsid w:val="20A47C69"/>
     <w:multiLevelType w:val="multilevel"/>
-    <w:tmpl w:val="76A29B84"/>
+    <w:tmpl w:val="59BC17EA"/>
     <w:lvl w:ilvl="0">
       <w:start w:val="1"/>
       <w:numFmt w:val="bullet"/>
@@ -2838,7 +3525,7 @@
         <w:sz w:val="20"/>
       </w:rPr>
     </w:lvl>
-    <w:lvl w:ilvl="1">
+    <w:lvl w:ilvl="1" w:tentative="1">
       <w:start w:val="1"/>
       <w:numFmt w:val="bullet"/>
       <w:lvlText w:val="o"/>
@@ -2968,9 +3655,9 @@
     </w:lvl>
   </w:abstractNum>
   <w:abstractNum w:abstractNumId="2" w15:restartNumberingAfterBreak="0">
-    <w:nsid w:val="16A02B79"/>
+    <w:nsid w:val="2BEB011F"/>
     <w:multiLevelType w:val="multilevel"/>
-    <w:tmpl w:val="1D882B1E"/>
+    <w:tmpl w:val="665685A6"/>
     <w:lvl w:ilvl="0">
       <w:start w:val="1"/>
       <w:numFmt w:val="bullet"/>
@@ -3117,9 +3804,9 @@
     </w:lvl>
   </w:abstractNum>
   <w:abstractNum w:abstractNumId="3" w15:restartNumberingAfterBreak="0">
-    <w:nsid w:val="2267723C"/>
+    <w:nsid w:val="3ABB6700"/>
     <w:multiLevelType w:val="multilevel"/>
-    <w:tmpl w:val="88A82226"/>
+    <w:tmpl w:val="7362FE14"/>
     <w:lvl w:ilvl="0">
       <w:start w:val="1"/>
       <w:numFmt w:val="bullet"/>
@@ -3136,7 +3823,7 @@
         <w:sz w:val="20"/>
       </w:rPr>
     </w:lvl>
-    <w:lvl w:ilvl="1">
+    <w:lvl w:ilvl="1" w:tentative="1">
       <w:start w:val="1"/>
       <w:numFmt w:val="bullet"/>
       <w:lvlText w:val="o"/>
@@ -3266,9 +3953,9 @@
     </w:lvl>
   </w:abstractNum>
   <w:abstractNum w:abstractNumId="4" w15:restartNumberingAfterBreak="0">
-    <w:nsid w:val="330468A0"/>
+    <w:nsid w:val="4BC15F58"/>
     <w:multiLevelType w:val="multilevel"/>
-    <w:tmpl w:val="1854C9CC"/>
+    <w:tmpl w:val="F3E0813E"/>
     <w:lvl w:ilvl="0">
       <w:start w:val="1"/>
       <w:numFmt w:val="bullet"/>
@@ -3285,7 +3972,7 @@
         <w:sz w:val="20"/>
       </w:rPr>
     </w:lvl>
-    <w:lvl w:ilvl="1" w:tentative="1">
+    <w:lvl w:ilvl="1">
       <w:start w:val="1"/>
       <w:numFmt w:val="bullet"/>
       <w:lvlText w:val="o"/>
@@ -3415,9 +4102,9 @@
     </w:lvl>
   </w:abstractNum>
   <w:abstractNum w:abstractNumId="5" w15:restartNumberingAfterBreak="0">
-    <w:nsid w:val="3F7E76F3"/>
+    <w:nsid w:val="5BE24122"/>
     <w:multiLevelType w:val="multilevel"/>
-    <w:tmpl w:val="55CE2F80"/>
+    <w:tmpl w:val="EF5C28FC"/>
     <w:lvl w:ilvl="0">
       <w:start w:val="1"/>
       <w:numFmt w:val="bullet"/>
@@ -3564,9 +4251,9 @@
     </w:lvl>
   </w:abstractNum>
   <w:abstractNum w:abstractNumId="6" w15:restartNumberingAfterBreak="0">
-    <w:nsid w:val="4D22615A"/>
+    <w:nsid w:val="651D64C7"/>
     <w:multiLevelType w:val="multilevel"/>
-    <w:tmpl w:val="1CDA18E6"/>
+    <w:tmpl w:val="DBF85E4E"/>
     <w:lvl w:ilvl="0">
       <w:start w:val="1"/>
       <w:numFmt w:val="bullet"/>
@@ -3583,7 +4270,7 @@
         <w:sz w:val="20"/>
       </w:rPr>
     </w:lvl>
-    <w:lvl w:ilvl="1" w:tentative="1">
+    <w:lvl w:ilvl="1">
       <w:start w:val="1"/>
       <w:numFmt w:val="bullet"/>
       <w:lvlText w:val="o"/>
@@ -3713,9 +4400,9 @@
     </w:lvl>
   </w:abstractNum>
   <w:abstractNum w:abstractNumId="7" w15:restartNumberingAfterBreak="0">
-    <w:nsid w:val="567F20AB"/>
+    <w:nsid w:val="6CD450A5"/>
     <w:multiLevelType w:val="multilevel"/>
-    <w:tmpl w:val="08527102"/>
+    <w:tmpl w:val="44DC3E3C"/>
     <w:lvl w:ilvl="0">
       <w:start w:val="1"/>
       <w:numFmt w:val="bullet"/>
@@ -3732,7 +4419,7 @@
         <w:sz w:val="20"/>
       </w:rPr>
     </w:lvl>
-    <w:lvl w:ilvl="1">
+    <w:lvl w:ilvl="1" w:tentative="1">
       <w:start w:val="1"/>
       <w:numFmt w:val="bullet"/>
       <w:lvlText w:val="o"/>
@@ -3748,7 +4435,7 @@
         <w:sz w:val="20"/>
       </w:rPr>
     </w:lvl>
-    <w:lvl w:ilvl="2">
+    <w:lvl w:ilvl="2" w:tentative="1">
       <w:start w:val="1"/>
       <w:numFmt w:val="bullet"/>
       <w:lvlText w:val=""/>
@@ -3862,9 +4549,9 @@
     </w:lvl>
   </w:abstractNum>
   <w:abstractNum w:abstractNumId="8" w15:restartNumberingAfterBreak="0">
-    <w:nsid w:val="616073B8"/>
+    <w:nsid w:val="71A807B0"/>
     <w:multiLevelType w:val="multilevel"/>
-    <w:tmpl w:val="7B2CD132"/>
+    <w:tmpl w:val="2D021D18"/>
     <w:lvl w:ilvl="0">
       <w:start w:val="1"/>
       <w:numFmt w:val="bullet"/>
@@ -3897,7 +4584,7 @@
         <w:sz w:val="20"/>
       </w:rPr>
     </w:lvl>
-    <w:lvl w:ilvl="2">
+    <w:lvl w:ilvl="2" w:tentative="1">
       <w:start w:val="1"/>
       <w:numFmt w:val="bullet"/>
       <w:lvlText w:val=""/>
@@ -4011,9 +4698,158 @@
     </w:lvl>
   </w:abstractNum>
   <w:abstractNum w:abstractNumId="9" w15:restartNumberingAfterBreak="0">
-    <w:nsid w:val="636E42A7"/>
+    <w:nsid w:val="72642D76"/>
     <w:multiLevelType w:val="multilevel"/>
-    <w:tmpl w:val="AA9E0FAA"/>
+    <w:tmpl w:val="814A7072"/>
+    <w:lvl w:ilvl="0">
+      <w:start w:val="1"/>
+      <w:numFmt w:val="bullet"/>
+      <w:lvlText w:val=""/>
+      <w:lvlJc w:val="left"/>
+      <w:pPr>
+        <w:tabs>
+          <w:tab w:val="num" w:pos="720"/>
+        </w:tabs>
+        <w:ind w:left="720" w:hanging="360"/>
+      </w:pPr>
+      <w:rPr>
+        <w:rFonts w:ascii="Symbol" w:hAnsi="Symbol" w:hint="default"/>
+        <w:sz w:val="20"/>
+      </w:rPr>
+    </w:lvl>
+    <w:lvl w:ilvl="1">
+      <w:start w:val="1"/>
+      <w:numFmt w:val="bullet"/>
+      <w:lvlText w:val="o"/>
+      <w:lvlJc w:val="left"/>
+      <w:pPr>
+        <w:tabs>
+          <w:tab w:val="num" w:pos="1440"/>
+        </w:tabs>
+        <w:ind w:left="1440" w:hanging="360"/>
+      </w:pPr>
+      <w:rPr>
+        <w:rFonts w:ascii="Courier New" w:hAnsi="Courier New" w:hint="default"/>
+        <w:sz w:val="20"/>
+      </w:rPr>
+    </w:lvl>
+    <w:lvl w:ilvl="2">
+      <w:start w:val="1"/>
+      <w:numFmt w:val="bullet"/>
+      <w:lvlText w:val=""/>
+      <w:lvlJc w:val="left"/>
+      <w:pPr>
+        <w:tabs>
+          <w:tab w:val="num" w:pos="2160"/>
+        </w:tabs>
+        <w:ind w:left="2160" w:hanging="360"/>
+      </w:pPr>
+      <w:rPr>
+        <w:rFonts w:ascii="Wingdings" w:hAnsi="Wingdings" w:hint="default"/>
+        <w:sz w:val="20"/>
+      </w:rPr>
+    </w:lvl>
+    <w:lvl w:ilvl="3" w:tentative="1">
+      <w:start w:val="1"/>
+      <w:numFmt w:val="bullet"/>
+      <w:lvlText w:val=""/>
+      <w:lvlJc w:val="left"/>
+      <w:pPr>
+        <w:tabs>
+          <w:tab w:val="num" w:pos="2880"/>
+        </w:tabs>
+        <w:ind w:left="2880" w:hanging="360"/>
+      </w:pPr>
+      <w:rPr>
+        <w:rFonts w:ascii="Wingdings" w:hAnsi="Wingdings" w:hint="default"/>
+        <w:sz w:val="20"/>
+      </w:rPr>
+    </w:lvl>
+    <w:lvl w:ilvl="4" w:tentative="1">
+      <w:start w:val="1"/>
+      <w:numFmt w:val="bullet"/>
+      <w:lvlText w:val=""/>
+      <w:lvlJc w:val="left"/>
+      <w:pPr>
+        <w:tabs>
+          <w:tab w:val="num" w:pos="3600"/>
+        </w:tabs>
+        <w:ind w:left="3600" w:hanging="360"/>
+      </w:pPr>
+      <w:rPr>
+        <w:rFonts w:ascii="Wingdings" w:hAnsi="Wingdings" w:hint="default"/>
+        <w:sz w:val="20"/>
+      </w:rPr>
+    </w:lvl>
+    <w:lvl w:ilvl="5" w:tentative="1">
+      <w:start w:val="1"/>
+      <w:numFmt w:val="bullet"/>
+      <w:lvlText w:val=""/>
+      <w:lvlJc w:val="left"/>
+      <w:pPr>
+        <w:tabs>
+          <w:tab w:val="num" w:pos="4320"/>
+        </w:tabs>
+        <w:ind w:left="4320" w:hanging="360"/>
+      </w:pPr>
+      <w:rPr>
+        <w:rFonts w:ascii="Wingdings" w:hAnsi="Wingdings" w:hint="default"/>
+        <w:sz w:val="20"/>
+      </w:rPr>
+    </w:lvl>
+    <w:lvl w:ilvl="6" w:tentative="1">
+      <w:start w:val="1"/>
+      <w:numFmt w:val="bullet"/>
+      <w:lvlText w:val=""/>
+      <w:lvlJc w:val="left"/>
+      <w:pPr>
+        <w:tabs>
+          <w:tab w:val="num" w:pos="5040"/>
+        </w:tabs>
+        <w:ind w:left="5040" w:hanging="360"/>
+      </w:pPr>
+      <w:rPr>
+        <w:rFonts w:ascii="Wingdings" w:hAnsi="Wingdings" w:hint="default"/>
+        <w:sz w:val="20"/>
+      </w:rPr>
+    </w:lvl>
+    <w:lvl w:ilvl="7" w:tentative="1">
+      <w:start w:val="1"/>
+      <w:numFmt w:val="bullet"/>
+      <w:lvlText w:val=""/>
+      <w:lvlJc w:val="left"/>
+      <w:pPr>
+        <w:tabs>
+          <w:tab w:val="num" w:pos="5760"/>
+        </w:tabs>
+        <w:ind w:left="5760" w:hanging="360"/>
+      </w:pPr>
+      <w:rPr>
+        <w:rFonts w:ascii="Wingdings" w:hAnsi="Wingdings" w:hint="default"/>
+        <w:sz w:val="20"/>
+      </w:rPr>
+    </w:lvl>
+    <w:lvl w:ilvl="8" w:tentative="1">
+      <w:start w:val="1"/>
+      <w:numFmt w:val="bullet"/>
+      <w:lvlText w:val=""/>
+      <w:lvlJc w:val="left"/>
+      <w:pPr>
+        <w:tabs>
+          <w:tab w:val="num" w:pos="6480"/>
+        </w:tabs>
+        <w:ind w:left="6480" w:hanging="360"/>
+      </w:pPr>
+      <w:rPr>
+        <w:rFonts w:ascii="Wingdings" w:hAnsi="Wingdings" w:hint="default"/>
+        <w:sz w:val="20"/>
+      </w:rPr>
+    </w:lvl>
+  </w:abstractNum>
+  <w:abstractNum w:abstractNumId="10" w15:restartNumberingAfterBreak="0">
+    <w:nsid w:val="745A6EB5"/>
+    <w:multiLevelType w:val="multilevel"/>
+    <w:tmpl w:val="B6185682"/>
     <w:lvl w:ilvl="0">
       <w:start w:val="1"/>
       <w:numFmt w:val="bullet"/>
@@ -4160,34 +4996,37 @@
     </w:lvl>
   </w:abstractNum>
   <w:num w:numId="1">
+    <w:abstractNumId w:val="8"/>
+  </w:num>
+  <w:num w:numId="2">
+    <w:abstractNumId w:val="3"/>
+  </w:num>
+  <w:num w:numId="3">
+    <w:abstractNumId w:val="9"/>
+  </w:num>
+  <w:num w:numId="4">
     <w:abstractNumId w:val="2"/>
   </w:num>
-  <w:num w:numId="2">
+  <w:num w:numId="5">
+    <w:abstractNumId w:val="5"/>
+  </w:num>
+  <w:num w:numId="6">
+    <w:abstractNumId w:val="4"/>
+  </w:num>
+  <w:num w:numId="7">
     <w:abstractNumId w:val="6"/>
   </w:num>
-  <w:num w:numId="3">
-    <w:abstractNumId w:val="7"/>
+  <w:num w:numId="8">
+    <w:abstractNumId w:val="1"/>
   </w:num>
-  <w:num w:numId="4">
-    <w:abstractNumId w:val="8"/>
+  <w:num w:numId="9">
+    <w:abstractNumId w:val="10"/>
   </w:num>
-  <w:num w:numId="5">
+  <w:num w:numId="10">
     <w:abstractNumId w:val="0"/>
   </w:num>
-  <w:num w:numId="6">
-    <w:abstractNumId w:val="1"/>
-  </w:num>
-  <w:num w:numId="7">
-    <w:abstractNumId w:val="9"/>
-  </w:num>
-  <w:num w:numId="8">
-    <w:abstractNumId w:val="4"/>
-  </w:num>
-  <w:num w:numId="9">
-    <w:abstractNumId w:val="3"/>
-  </w:num>
-  <w:num w:numId="10">
-    <w:abstractNumId w:val="5"/>
+  <w:num w:numId="11">
+    <w:abstractNumId w:val="7"/>
   </w:num>
 </w:numbering>
 </file>
@@ -4593,7 +5432,7 @@
     <w:link w:val="Heading1Char"/>
     <w:uiPriority w:val="9"/>
     <w:qFormat/>
-    <w:rsid w:val="00A10320"/>
+    <w:rsid w:val="0097089B"/>
     <w:pPr>
       <w:spacing w:before="100" w:beforeAutospacing="1" w:after="100" w:afterAutospacing="1"/>
       <w:outlineLvl w:val="0"/>
@@ -4613,7 +5452,7 @@
     <w:link w:val="Heading2Char"/>
     <w:uiPriority w:val="9"/>
     <w:qFormat/>
-    <w:rsid w:val="00A10320"/>
+    <w:rsid w:val="0097089B"/>
     <w:pPr>
       <w:spacing w:before="100" w:beforeAutospacing="1" w:after="100" w:afterAutospacing="1"/>
       <w:outlineLvl w:val="1"/>
@@ -4658,7 +5497,7 @@
     <w:basedOn w:val="DefaultParagraphFont"/>
     <w:link w:val="Heading1"/>
     <w:uiPriority w:val="9"/>
-    <w:rsid w:val="00A10320"/>
+    <w:rsid w:val="0097089B"/>
     <w:rPr>
       <w:rFonts w:ascii="Times New Roman" w:eastAsia="Times New Roman" w:hAnsi="Times New Roman" w:cs="Times New Roman"/>
       <w:b/>
@@ -4673,7 +5512,7 @@
     <w:basedOn w:val="DefaultParagraphFont"/>
     <w:link w:val="Heading2"/>
     <w:uiPriority w:val="9"/>
-    <w:rsid w:val="00A10320"/>
+    <w:rsid w:val="0097089B"/>
     <w:rPr>
       <w:rFonts w:ascii="Times New Roman" w:eastAsia="Times New Roman" w:hAnsi="Times New Roman" w:cs="Times New Roman"/>
       <w:b/>
@@ -4688,7 +5527,7 @@
     <w:uiPriority w:val="99"/>
     <w:semiHidden/>
     <w:unhideWhenUsed/>
-    <w:rsid w:val="00A10320"/>
+    <w:rsid w:val="0097089B"/>
     <w:pPr>
       <w:spacing w:before="100" w:beforeAutospacing="1" w:after="100" w:afterAutospacing="1"/>
     </w:pPr>
@@ -4701,10 +5540,22 @@
     <w:basedOn w:val="DefaultParagraphFont"/>
     <w:uiPriority w:val="20"/>
     <w:qFormat/>
-    <w:rsid w:val="00A10320"/>
+    <w:rsid w:val="0097089B"/>
     <w:rPr>
       <w:i/>
       <w:iCs/>
+    </w:rPr>
+  </w:style>
+  <w:style w:type="character" w:styleId="Hyperlink">
+    <w:name w:val="Hyperlink"/>
+    <w:basedOn w:val="DefaultParagraphFont"/>
+    <w:uiPriority w:val="99"/>
+    <w:semiHidden/>
+    <w:unhideWhenUsed/>
+    <w:rsid w:val="0097089B"/>
+    <w:rPr>
+      <w:color w:val="0000FF"/>
+      <w:u w:val="single"/>
     </w:rPr>
   </w:style>
   <w:style w:type="character" w:styleId="Strong">
@@ -4712,7 +5563,7 @@
     <w:basedOn w:val="DefaultParagraphFont"/>
     <w:uiPriority w:val="22"/>
     <w:qFormat/>
-    <w:rsid w:val="00A10320"/>
+    <w:rsid w:val="0097089B"/>
     <w:rPr>
       <w:b/>
       <w:bCs/>

</xml_diff>